<commit_message>
Fini tous les tests unitaires
</commit_message>
<xml_diff>
--- a/Rapport projet bus de com/Conception général.docx
+++ b/Rapport projet bus de com/Conception général.docx
@@ -4,45 +4,36 @@
   <w:body>
     <w:p>
       <w:pPr>
-        <w:rPr>
-          <w:b/>
-          <w:sz w:val="32"/>
-          <w:u w:val="single"/>
-        </w:rPr>
-      </w:pPr>
-      <w:r>
-        <w:rPr>
-          <w:b/>
-          <w:sz w:val="32"/>
-          <w:u w:val="single"/>
-        </w:rPr>
-        <w:t xml:space="preserve">Conception général : </w:t>
-      </w:r>
-    </w:p>
-    <w:p>
-      <w:pPr>
-        <w:rPr>
-          <w:rFonts w:asciiTheme="majorHAnsi" w:hAnsiTheme="majorHAnsi"/>
-          <w:b/>
-          <w:u w:val="single"/>
-        </w:rPr>
-      </w:pPr>
-      <w:proofErr w:type="gramStart"/>
-      <w:r>
-        <w:rPr>
-          <w:rFonts w:asciiTheme="majorHAnsi" w:hAnsiTheme="majorHAnsi"/>
-          <w:b/>
-          <w:u w:val="single"/>
-        </w:rPr>
-        <w:t>Matériels utilisées</w:t>
-      </w:r>
-      <w:proofErr w:type="gramEnd"/>
-      <w:r>
-        <w:rPr>
-          <w:rFonts w:asciiTheme="majorHAnsi" w:hAnsiTheme="majorHAnsi"/>
-          <w:b/>
-          <w:u w:val="single"/>
-        </w:rPr>
+        <w:pStyle w:val="Titre1"/>
+        <w:numPr>
+          <w:ilvl w:val="0"/>
+          <w:numId w:val="5"/>
+        </w:numPr>
+      </w:pPr>
+      <w:r>
+        <w:t>Conception général :</w:t>
+      </w:r>
+    </w:p>
+    <w:p>
+      <w:pPr>
+        <w:pStyle w:val="Titre1"/>
+      </w:pPr>
+      <w:r>
+        <w:t xml:space="preserve"> </w:t>
+      </w:r>
+    </w:p>
+    <w:p>
+      <w:pPr>
+        <w:pStyle w:val="Titre2"/>
+        <w:numPr>
+          <w:ilvl w:val="1"/>
+          <w:numId w:val="6"/>
+        </w:numPr>
+      </w:pPr>
+      <w:r>
+        <w:t>Matériels utilisés</w:t>
+      </w:r>
+      <w:r>
         <w:t xml:space="preserve"> : </w:t>
       </w:r>
     </w:p>
@@ -115,27 +106,14 @@
       <w:r>
         <w:t xml:space="preserve">Figure </w:t>
       </w:r>
-      <w:r>
-        <w:fldChar w:fldCharType="begin"/>
-      </w:r>
-      <w:r>
-        <w:instrText xml:space="preserve"> SEQ Figure \* ARABIC </w:instrText>
-      </w:r>
-      <w:r>
-        <w:fldChar w:fldCharType="separate"/>
-      </w:r>
-      <w:r>
-        <w:rPr>
-          <w:noProof/>
-        </w:rPr>
-        <w:t>1</w:t>
-      </w:r>
-      <w:r>
-        <w:rPr>
-          <w:noProof/>
-        </w:rPr>
-        <w:fldChar w:fldCharType="end"/>
-      </w:r>
+      <w:fldSimple w:instr=" SEQ Figure \* ARABIC ">
+        <w:r>
+          <w:rPr>
+            <w:noProof/>
+          </w:rPr>
+          <w:t>1</w:t>
+        </w:r>
+      </w:fldSimple>
       <w:r>
         <w:t xml:space="preserve"> : </w:t>
       </w:r>
@@ -213,27 +191,14 @@
       <w:r>
         <w:t xml:space="preserve">Figure </w:t>
       </w:r>
-      <w:r>
-        <w:fldChar w:fldCharType="begin"/>
-      </w:r>
-      <w:r>
-        <w:instrText xml:space="preserve"> SEQ Figure \* ARABIC </w:instrText>
-      </w:r>
-      <w:r>
-        <w:fldChar w:fldCharType="separate"/>
-      </w:r>
-      <w:r>
-        <w:rPr>
-          <w:noProof/>
-        </w:rPr>
-        <w:t>2</w:t>
-      </w:r>
-      <w:r>
-        <w:rPr>
-          <w:noProof/>
-        </w:rPr>
-        <w:fldChar w:fldCharType="end"/>
-      </w:r>
+      <w:fldSimple w:instr=" SEQ Figure \* ARABIC ">
+        <w:r>
+          <w:rPr>
+            <w:noProof/>
+          </w:rPr>
+          <w:t>2</w:t>
+        </w:r>
+      </w:fldSimple>
       <w:r>
         <w:t xml:space="preserve"> : MSP430G2231</w:t>
       </w:r>
@@ -306,27 +271,14 @@
       <w:r>
         <w:t xml:space="preserve">Figure </w:t>
       </w:r>
-      <w:r>
-        <w:fldChar w:fldCharType="begin"/>
-      </w:r>
-      <w:r>
-        <w:instrText xml:space="preserve"> SEQ Figure \* ARABIC </w:instrText>
-      </w:r>
-      <w:r>
-        <w:fldChar w:fldCharType="separate"/>
-      </w:r>
-      <w:r>
-        <w:rPr>
-          <w:noProof/>
-        </w:rPr>
-        <w:t>3</w:t>
-      </w:r>
-      <w:r>
-        <w:rPr>
-          <w:noProof/>
-        </w:rPr>
-        <w:fldChar w:fldCharType="end"/>
-      </w:r>
+      <w:fldSimple w:instr=" SEQ Figure \* ARABIC ">
+        <w:r>
+          <w:rPr>
+            <w:noProof/>
+          </w:rPr>
+          <w:t>3</w:t>
+        </w:r>
+      </w:fldSimple>
       <w:r>
         <w:t xml:space="preserve"> : MSP430G2553</w:t>
       </w:r>
@@ -400,27 +352,14 @@
       <w:r>
         <w:t xml:space="preserve">Figure </w:t>
       </w:r>
-      <w:r>
-        <w:fldChar w:fldCharType="begin"/>
-      </w:r>
-      <w:r>
-        <w:instrText xml:space="preserve"> SEQ Figure \* ARABIC </w:instrText>
-      </w:r>
-      <w:r>
-        <w:fldChar w:fldCharType="separate"/>
-      </w:r>
-      <w:r>
-        <w:rPr>
-          <w:noProof/>
-        </w:rPr>
-        <w:t>4</w:t>
-      </w:r>
-      <w:r>
-        <w:rPr>
-          <w:noProof/>
-        </w:rPr>
-        <w:fldChar w:fldCharType="end"/>
-      </w:r>
+      <w:fldSimple w:instr=" SEQ Figure \* ARABIC ">
+        <w:r>
+          <w:rPr>
+            <w:noProof/>
+          </w:rPr>
+          <w:t>4</w:t>
+        </w:r>
+      </w:fldSimple>
       <w:r>
         <w:t xml:space="preserve"> : Servomoteur</w:t>
       </w:r>
@@ -451,8 +390,8 @@
         </w:rPr>
         <w:drawing>
           <wp:inline distT="0" distB="0" distL="0" distR="0">
-            <wp:extent cx="3654425" cy="2466422"/>
-            <wp:effectExtent l="0" t="0" r="3175" b="0"/>
+            <wp:extent cx="3455782" cy="2332355"/>
+            <wp:effectExtent l="0" t="0" r="0" b="0"/>
             <wp:docPr id="3" name="Image 3"/>
             <wp:cNvGraphicFramePr>
               <a:graphicFrameLocks xmlns:a="http://schemas.openxmlformats.org/drawingml/2006/main" noChangeAspect="1"/>
@@ -482,7 +421,7 @@
                   <pic:spPr bwMode="auto">
                     <a:xfrm>
                       <a:off x="0" y="0"/>
-                      <a:ext cx="3655727" cy="2467301"/>
+                      <a:ext cx="3485531" cy="2352433"/>
                     </a:xfrm>
                     <a:prstGeom prst="rect">
                       <a:avLst/>
@@ -544,8 +483,8 @@
         </w:rPr>
         <w:drawing>
           <wp:inline distT="0" distB="0" distL="0" distR="0">
-            <wp:extent cx="2984500" cy="2476500"/>
-            <wp:effectExtent l="0" t="0" r="6350" b="0"/>
+            <wp:extent cx="3492500" cy="2406650"/>
+            <wp:effectExtent l="0" t="0" r="0" b="0"/>
             <wp:docPr id="4" name="Image 4"/>
             <wp:cNvGraphicFramePr>
               <a:graphicFrameLocks xmlns:a="http://schemas.openxmlformats.org/drawingml/2006/main" noChangeAspect="1"/>
@@ -575,7 +514,7 @@
                   <pic:spPr bwMode="auto">
                     <a:xfrm>
                       <a:off x="0" y="0"/>
-                      <a:ext cx="2984613" cy="2476594"/>
+                      <a:ext cx="3501059" cy="2412548"/>
                     </a:xfrm>
                     <a:prstGeom prst="rect">
                       <a:avLst/>
@@ -628,8 +567,8 @@
         <w:lastRenderedPageBreak/>
         <w:drawing>
           <wp:inline distT="0" distB="0" distL="0" distR="0">
-            <wp:extent cx="3193626" cy="2395220"/>
-            <wp:effectExtent l="0" t="0" r="6985" b="5080"/>
+            <wp:extent cx="3473450" cy="2489200"/>
+            <wp:effectExtent l="0" t="0" r="0" b="6350"/>
             <wp:docPr id="8" name="Image 8"/>
             <wp:cNvGraphicFramePr>
               <a:graphicFrameLocks xmlns:a="http://schemas.openxmlformats.org/drawingml/2006/main" noChangeAspect="1"/>
@@ -659,7 +598,7 @@
                   <pic:spPr bwMode="auto">
                     <a:xfrm>
                       <a:off x="0" y="0"/>
-                      <a:ext cx="3195585" cy="2396689"/>
+                      <a:ext cx="3484114" cy="2496842"/>
                     </a:xfrm>
                     <a:prstGeom prst="rect">
                       <a:avLst/>
@@ -706,40 +645,108 @@
     </w:p>
     <w:p>
       <w:pPr>
+        <w:keepNext/>
         <w:jc w:val="center"/>
+      </w:pPr>
+      <w:r>
         <w:rPr>
           <w:b/>
-        </w:rPr>
-      </w:pPr>
-    </w:p>
-    <w:p>
-      <w:pPr>
+          <w:noProof/>
+        </w:rPr>
+        <w:drawing>
+          <wp:inline distT="0" distB="0" distL="0" distR="0">
+            <wp:extent cx="3594100" cy="2526983"/>
+            <wp:effectExtent l="0" t="0" r="6350" b="6985"/>
+            <wp:docPr id="6" name="Image 6" descr="C:\Users\MARTIN~1\AppData\Local\Temp\WeChat Files\632521847744898231.jpg"/>
+            <wp:cNvGraphicFramePr>
+              <a:graphicFrameLocks xmlns:a="http://schemas.openxmlformats.org/drawingml/2006/main" noChangeAspect="1"/>
+            </wp:cNvGraphicFramePr>
+            <a:graphic xmlns:a="http://schemas.openxmlformats.org/drawingml/2006/main">
+              <a:graphicData uri="http://schemas.openxmlformats.org/drawingml/2006/picture">
+                <pic:pic xmlns:pic="http://schemas.openxmlformats.org/drawingml/2006/picture">
+                  <pic:nvPicPr>
+                    <pic:cNvPr id="0" name="Picture 5" descr="C:\Users\MARTIN~1\AppData\Local\Temp\WeChat Files\632521847744898231.jpg"/>
+                    <pic:cNvPicPr>
+                      <a:picLocks noChangeAspect="1" noChangeArrowheads="1"/>
+                    </pic:cNvPicPr>
+                  </pic:nvPicPr>
+                  <pic:blipFill>
+                    <a:blip r:embed="rId13" cstate="print">
+                      <a:extLst>
+                        <a:ext uri="{28A0092B-C50C-407E-A947-70E740481C1C}">
+                          <a14:useLocalDpi xmlns:a14="http://schemas.microsoft.com/office/drawing/2010/main" val="0"/>
+                        </a:ext>
+                      </a:extLst>
+                    </a:blip>
+                    <a:srcRect/>
+                    <a:stretch>
+                      <a:fillRect/>
+                    </a:stretch>
+                  </pic:blipFill>
+                  <pic:spPr bwMode="auto">
+                    <a:xfrm>
+                      <a:off x="0" y="0"/>
+                      <a:ext cx="3597679" cy="2529499"/>
+                    </a:xfrm>
+                    <a:prstGeom prst="rect">
+                      <a:avLst/>
+                    </a:prstGeom>
+                    <a:noFill/>
+                    <a:ln>
+                      <a:noFill/>
+                    </a:ln>
+                  </pic:spPr>
+                </pic:pic>
+              </a:graphicData>
+            </a:graphic>
+          </wp:inline>
+        </w:drawing>
+      </w:r>
+    </w:p>
+    <w:p>
+      <w:pPr>
+        <w:pStyle w:val="Lgende"/>
         <w:jc w:val="center"/>
         <w:rPr>
-          <w:b/>
-        </w:rPr>
-      </w:pPr>
-      <w:r>
-        <w:rPr>
-          <w:b/>
-        </w:rPr>
-        <w:t>Prendre une photo pour la construction finale</w:t>
+          <w:b w:val="0"/>
+        </w:rPr>
+      </w:pPr>
+      <w:r>
+        <w:t xml:space="preserve">Figure </w:t>
+      </w:r>
+      <w:fldSimple w:instr=" SEQ Figure \* ARABIC ">
+        <w:r>
+          <w:rPr>
+            <w:noProof/>
+          </w:rPr>
+          <w:t>8</w:t>
+        </w:r>
+      </w:fldSimple>
+      <w:r>
+        <w:t xml:space="preserve"> : Construction finale</w:t>
       </w:r>
     </w:p>
     <w:p/>
+    <w:p>
+      <w:pPr>
+        <w:pStyle w:val="Titre2"/>
+        <w:numPr>
+          <w:ilvl w:val="1"/>
+          <w:numId w:val="6"/>
+        </w:numPr>
+      </w:pPr>
+      <w:r>
+        <w:t>Explication </w:t>
+      </w:r>
+      <w:r>
+        <w:t>générale du projet :</w:t>
+      </w:r>
+      <w:r>
+        <w:t xml:space="preserve"> </w:t>
+      </w:r>
+    </w:p>
     <w:p/>
     <w:p>
-      <w:r>
-        <w:t>Explication </w:t>
-      </w:r>
-      <w:r>
-        <w:t>générale du projet :</w:t>
-      </w:r>
-      <w:r>
-        <w:t xml:space="preserve"> </w:t>
-      </w:r>
-    </w:p>
-    <w:p>
       <w:pPr>
         <w:rPr>
           <w:rFonts w:eastAsiaTheme="minorHAnsi"/>
@@ -797,6 +804,7 @@
         <w:rPr>
           <w:lang w:eastAsia="zh-CN"/>
         </w:rPr>
+        <w:lastRenderedPageBreak/>
         <w:t xml:space="preserve">Mode autonome : </w:t>
       </w:r>
     </w:p>
@@ -860,7 +868,7 @@
                     </pic:cNvPicPr>
                   </pic:nvPicPr>
                   <pic:blipFill>
-                    <a:blip r:embed="rId13" cstate="print">
+                    <a:blip r:embed="rId14" cstate="print">
                       <a:extLst>
                         <a:ext uri="{28A0092B-C50C-407E-A947-70E740481C1C}">
                           <a14:useLocalDpi xmlns:a14="http://schemas.microsoft.com/office/drawing/2010/main" val="0"/>
@@ -910,7 +918,7 @@
           <w:rPr>
             <w:noProof/>
           </w:rPr>
-          <w:t>8</w:t>
+          <w:t>9</w:t>
         </w:r>
       </w:fldSimple>
       <w:r>
@@ -920,7 +928,6 @@
     <w:p>
       <w:pPr>
         <w:rPr>
-          <w:rFonts w:hint="eastAsia"/>
           <w:b/>
           <w:lang w:eastAsia="zh-CN"/>
         </w:rPr>
@@ -929,6 +936,7 @@
     <w:p/>
     <w:p>
       <w:r>
+        <w:lastRenderedPageBreak/>
         <w:t>Les parties</w:t>
       </w:r>
       <w:r>
@@ -954,22 +962,15 @@
     <w:p/>
     <w:p/>
     <w:p/>
-    <w:p/>
-    <w:p>
-      <w:pPr>
-        <w:rPr>
-          <w:b/>
-          <w:sz w:val="32"/>
-          <w:u w:val="single"/>
-        </w:rPr>
-      </w:pPr>
-      <w:r>
-        <w:rPr>
-          <w:b/>
-          <w:sz w:val="32"/>
-          <w:u w:val="single"/>
-        </w:rPr>
-        <w:lastRenderedPageBreak/>
+    <w:p>
+      <w:bookmarkStart w:id="0" w:name="_GoBack"/>
+      <w:bookmarkEnd w:id="0"/>
+    </w:p>
+    <w:p>
+      <w:pPr>
+        <w:pStyle w:val="Titre1"/>
+      </w:pPr>
+      <w:r>
         <w:t xml:space="preserve">Conception spécifiée : </w:t>
       </w:r>
     </w:p>
@@ -1316,7 +1317,6 @@
         <w:rPr>
           <w:rFonts w:hint="eastAsia"/>
         </w:rPr>
-        <w:lastRenderedPageBreak/>
         <w:t>T</w:t>
       </w:r>
       <w:r>
@@ -1333,10 +1333,7 @@
         <w:spacing w:line="360" w:lineRule="auto"/>
       </w:pPr>
       <w:r>
-        <w:t>Communication entre Bluetooth et MSP430G2553</w:t>
-      </w:r>
-      <w:r>
-        <w:t xml:space="preserve"> : </w:t>
+        <w:t xml:space="preserve">Communication entre Bluetooth et MSP430G2553 : </w:t>
       </w:r>
     </w:p>
     <w:tbl>
@@ -1394,11 +1391,6 @@
             <w:shd w:val="clear" w:color="auto" w:fill="D9D9D9" w:themeFill="background1" w:themeFillShade="D9"/>
           </w:tcPr>
           <w:p>
-            <w:pPr>
-              <w:rPr>
-                <w:rFonts w:hint="eastAsia"/>
-              </w:rPr>
-            </w:pPr>
             <w:r>
               <w:t>Méthode de test</w:t>
             </w:r>
@@ -1410,11 +1402,6 @@
             <w:shd w:val="clear" w:color="auto" w:fill="D9D9D9" w:themeFill="background1" w:themeFillShade="D9"/>
           </w:tcPr>
           <w:p>
-            <w:pPr>
-              <w:rPr>
-                <w:rFonts w:hint="eastAsia"/>
-              </w:rPr>
-            </w:pPr>
             <w:r>
               <w:t>Envoyer lettre ‘z’ au UART</w:t>
             </w:r>
@@ -1488,11 +1475,6 @@
             <w:shd w:val="clear" w:color="auto" w:fill="D9D9D9" w:themeFill="background1" w:themeFillShade="D9"/>
           </w:tcPr>
           <w:p>
-            <w:pPr>
-              <w:rPr>
-                <w:rFonts w:hint="eastAsia"/>
-              </w:rPr>
-            </w:pPr>
             <w:r>
               <w:rPr>
                 <w:rFonts w:hint="eastAsia"/>
@@ -1550,7 +1532,7 @@
                     </pic:cNvPicPr>
                   </pic:nvPicPr>
                   <pic:blipFill>
-                    <a:blip r:embed="rId14" cstate="print">
+                    <a:blip r:embed="rId15" cstate="print">
                       <a:extLst>
                         <a:ext uri="{28A0092B-C50C-407E-A947-70E740481C1C}">
                           <a14:useLocalDpi xmlns:a14="http://schemas.microsoft.com/office/drawing/2010/main" val="0"/>
@@ -1631,11 +1613,6 @@
             <w:shd w:val="clear" w:color="auto" w:fill="D9D9D9" w:themeFill="background1" w:themeFillShade="D9"/>
           </w:tcPr>
           <w:p>
-            <w:pPr>
-              <w:rPr>
-                <w:rFonts w:hint="eastAsia"/>
-              </w:rPr>
-            </w:pPr>
             <w:r>
               <w:t>Méthode de test</w:t>
             </w:r>
@@ -1647,19 +1624,8 @@
             <w:shd w:val="clear" w:color="auto" w:fill="D9D9D9" w:themeFill="background1" w:themeFillShade="D9"/>
           </w:tcPr>
           <w:p>
-            <w:pPr>
-              <w:rPr>
-                <w:rFonts w:hint="eastAsia"/>
-              </w:rPr>
-            </w:pPr>
-            <w:r>
-              <w:t xml:space="preserve">Envoyer </w:t>
-            </w:r>
-            <w:r>
-              <w:t>une chaine caractère</w:t>
-            </w:r>
-            <w:r>
-              <w:t xml:space="preserve"> au UART</w:t>
+            <w:r>
+              <w:t>Envoyer une chaine caractère au UART</w:t>
             </w:r>
           </w:p>
         </w:tc>
@@ -1689,16 +1655,7 @@
           </w:tcPr>
           <w:p>
             <w:r>
-              <w:t>Une chaine</w:t>
-            </w:r>
-            <w:r>
-              <w:t xml:space="preserve"> est </w:t>
-            </w:r>
-            <w:r>
-              <w:t>affichée</w:t>
-            </w:r>
-            <w:r>
-              <w:t xml:space="preserve"> sur PuTTY</w:t>
+              <w:t>Une chaine est affichée sur PuTTY</w:t>
             </w:r>
           </w:p>
         </w:tc>
@@ -1740,11 +1697,6 @@
             <w:shd w:val="clear" w:color="auto" w:fill="D9D9D9" w:themeFill="background1" w:themeFillShade="D9"/>
           </w:tcPr>
           <w:p>
-            <w:pPr>
-              <w:rPr>
-                <w:rFonts w:hint="eastAsia"/>
-              </w:rPr>
-            </w:pPr>
             <w:r>
               <w:rPr>
                 <w:rFonts w:hint="eastAsia"/>
@@ -1775,6 +1727,7 @@
         <w:rPr>
           <w:noProof/>
         </w:rPr>
+        <w:lastRenderedPageBreak/>
         <w:drawing>
           <wp:inline distT="0" distB="0" distL="0" distR="0">
             <wp:extent cx="5760720" cy="2343763"/>
@@ -1793,7 +1746,7 @@
                     </pic:cNvPicPr>
                   </pic:nvPicPr>
                   <pic:blipFill>
-                    <a:blip r:embed="rId15" cstate="print">
+                    <a:blip r:embed="rId16" cstate="print">
                       <a:extLst>
                         <a:ext uri="{28A0092B-C50C-407E-A947-70E740481C1C}">
                           <a14:useLocalDpi xmlns:a14="http://schemas.microsoft.com/office/drawing/2010/main" val="0"/>
@@ -1847,7 +1800,6 @@
               <w:rPr>
                 <w:rFonts w:hint="eastAsia"/>
               </w:rPr>
-              <w:lastRenderedPageBreak/>
               <w:t>N</w:t>
             </w:r>
             <w:r>
@@ -1882,11 +1834,6 @@
             <w:shd w:val="clear" w:color="auto" w:fill="D9D9D9" w:themeFill="background1" w:themeFillShade="D9"/>
           </w:tcPr>
           <w:p>
-            <w:pPr>
-              <w:rPr>
-                <w:rFonts w:hint="eastAsia"/>
-              </w:rPr>
-            </w:pPr>
             <w:r>
               <w:t>Méthode de test</w:t>
             </w:r>
@@ -1898,19 +1845,8 @@
             <w:shd w:val="clear" w:color="auto" w:fill="D9D9D9" w:themeFill="background1" w:themeFillShade="D9"/>
           </w:tcPr>
           <w:p>
-            <w:pPr>
-              <w:rPr>
-                <w:rFonts w:hint="eastAsia"/>
-              </w:rPr>
-            </w:pPr>
-            <w:r>
-              <w:t xml:space="preserve">Voir les registres est bien identique que ceux qu’on veut (UCA0CTL1 et UCA0BR0 et </w:t>
-            </w:r>
-            <w:r>
-              <w:t>UCA0BR</w:t>
-            </w:r>
-            <w:r>
-              <w:t>1)</w:t>
+            <w:r>
+              <w:t>Voir les registres est bien identique que ceux qu’on veut (UCA0CTL1 et UCA0BR0 et UCA0BR1)</w:t>
             </w:r>
           </w:p>
         </w:tc>
@@ -1946,19 +1882,7 @@
               <w:t>L</w:t>
             </w:r>
             <w:r>
-              <w:t>es registres sont bien configurés d’après la spécification (UCA0CTL1 voir sur la spécification), (</w:t>
-            </w:r>
-            <w:r>
-              <w:t>UCA0BR0</w:t>
-            </w:r>
-            <w:r>
-              <w:t>=104</w:t>
-            </w:r>
-            <w:r>
-              <w:t xml:space="preserve"> et UCA0BR1</w:t>
-            </w:r>
-            <w:r>
-              <w:t>=0)</w:t>
+              <w:t>es registres sont bien configurés d’après la spécification (UCA0CTL1 voir sur la spécification), (UCA0BR0=104 et UCA0BR1=0)</w:t>
             </w:r>
           </w:p>
         </w:tc>
@@ -2000,11 +1924,6 @@
             <w:shd w:val="clear" w:color="auto" w:fill="D9D9D9" w:themeFill="background1" w:themeFillShade="D9"/>
           </w:tcPr>
           <w:p>
-            <w:pPr>
-              <w:rPr>
-                <w:rFonts w:hint="eastAsia"/>
-              </w:rPr>
-            </w:pPr>
             <w:r>
               <w:rPr>
                 <w:rFonts w:hint="eastAsia"/>
@@ -2059,7 +1978,7 @@
                     </pic:cNvPicPr>
                   </pic:nvPicPr>
                   <pic:blipFill>
-                    <a:blip r:embed="rId16">
+                    <a:blip r:embed="rId17">
                       <a:extLst>
                         <a:ext uri="{28A0092B-C50C-407E-A947-70E740481C1C}">
                           <a14:useLocalDpi xmlns:a14="http://schemas.microsoft.com/office/drawing/2010/main" val="0"/>
@@ -2118,7 +2037,7 @@
     </w:p>
     <w:p>
       <w:pPr>
-        <w:spacing w:after="0"/>
+        <w:pStyle w:val="Titre3"/>
       </w:pPr>
       <w:r>
         <w:t>2) L’infrarouge donne l’information à MSP430G2553(Master)</w:t>
@@ -2130,6 +2049,181 @@
         <w:jc w:val="center"/>
       </w:pPr>
     </w:p>
+    <w:tbl>
+      <w:tblPr>
+        <w:tblStyle w:val="Grilledutableau"/>
+        <w:tblW w:w="0" w:type="auto"/>
+        <w:tblLook w:val="04A0" w:firstRow="1" w:lastRow="0" w:firstColumn="1" w:lastColumn="0" w:noHBand="0" w:noVBand="1"/>
+      </w:tblPr>
+      <w:tblGrid>
+        <w:gridCol w:w="2235"/>
+        <w:gridCol w:w="7053"/>
+      </w:tblGrid>
+      <w:tr>
+        <w:tc>
+          <w:tcPr>
+            <w:tcW w:w="2235" w:type="dxa"/>
+            <w:shd w:val="clear" w:color="auto" w:fill="548DD4" w:themeFill="text2" w:themeFillTint="99"/>
+          </w:tcPr>
+          <w:p>
+            <w:r>
+              <w:rPr>
+                <w:rFonts w:hint="eastAsia"/>
+              </w:rPr>
+              <w:t>N</w:t>
+            </w:r>
+            <w:r>
+              <w:t xml:space="preserve">om de la fonction : </w:t>
+            </w:r>
+          </w:p>
+        </w:tc>
+        <w:tc>
+          <w:tcPr>
+            <w:tcW w:w="7053" w:type="dxa"/>
+            <w:shd w:val="clear" w:color="auto" w:fill="548DD4" w:themeFill="text2" w:themeFillTint="99"/>
+          </w:tcPr>
+          <w:p>
+            <w:proofErr w:type="spellStart"/>
+            <w:r>
+              <w:rPr>
+                <w:rFonts w:hint="eastAsia"/>
+              </w:rPr>
+              <w:t>A</w:t>
+            </w:r>
+            <w:r>
+              <w:t>DC_init</w:t>
+            </w:r>
+            <w:proofErr w:type="spellEnd"/>
+          </w:p>
+        </w:tc>
+      </w:tr>
+      <w:tr>
+        <w:tc>
+          <w:tcPr>
+            <w:tcW w:w="2235" w:type="dxa"/>
+            <w:shd w:val="clear" w:color="auto" w:fill="D9D9D9" w:themeFill="background1" w:themeFillShade="D9"/>
+          </w:tcPr>
+          <w:p>
+            <w:r>
+              <w:t>Méthode de test</w:t>
+            </w:r>
+          </w:p>
+        </w:tc>
+        <w:tc>
+          <w:tcPr>
+            <w:tcW w:w="7053" w:type="dxa"/>
+            <w:shd w:val="clear" w:color="auto" w:fill="D9D9D9" w:themeFill="background1" w:themeFillShade="D9"/>
+          </w:tcPr>
+          <w:p>
+            <w:r>
+              <w:t xml:space="preserve">Voir les registres est bien identique </w:t>
+            </w:r>
+          </w:p>
+        </w:tc>
+      </w:tr>
+      <w:tr>
+        <w:tc>
+          <w:tcPr>
+            <w:tcW w:w="2235" w:type="dxa"/>
+            <w:shd w:val="clear" w:color="auto" w:fill="D9D9D9" w:themeFill="background1" w:themeFillShade="D9"/>
+          </w:tcPr>
+          <w:p>
+            <w:r>
+              <w:rPr>
+                <w:rFonts w:hint="eastAsia"/>
+              </w:rPr>
+              <w:t>R</w:t>
+            </w:r>
+            <w:r>
+              <w:t>ésultat attendu</w:t>
+            </w:r>
+          </w:p>
+        </w:tc>
+        <w:tc>
+          <w:tcPr>
+            <w:tcW w:w="7053" w:type="dxa"/>
+            <w:shd w:val="clear" w:color="auto" w:fill="D9D9D9" w:themeFill="background1" w:themeFillShade="D9"/>
+          </w:tcPr>
+          <w:p>
+            <w:r>
+              <w:rPr>
+                <w:rFonts w:hint="eastAsia"/>
+              </w:rPr>
+              <w:t>L</w:t>
+            </w:r>
+            <w:r>
+              <w:t>es registres sont bien configurés d’après la spécification (</w:t>
+            </w:r>
+            <w:r>
+              <w:t xml:space="preserve">ADC10CTL0 et ADC10CTL1 </w:t>
+            </w:r>
+            <w:r>
+              <w:t>voir sur la spécification)</w:t>
+            </w:r>
+          </w:p>
+        </w:tc>
+      </w:tr>
+      <w:tr>
+        <w:tc>
+          <w:tcPr>
+            <w:tcW w:w="2235" w:type="dxa"/>
+            <w:shd w:val="clear" w:color="auto" w:fill="D9D9D9" w:themeFill="background1" w:themeFillShade="D9"/>
+          </w:tcPr>
+          <w:p>
+            <w:r>
+              <w:rPr>
+                <w:rFonts w:hint="eastAsia"/>
+              </w:rPr>
+              <w:t>R</w:t>
+            </w:r>
+            <w:r>
+              <w:t>ésultat obtenu</w:t>
+            </w:r>
+          </w:p>
+        </w:tc>
+        <w:tc>
+          <w:tcPr>
+            <w:tcW w:w="7053" w:type="dxa"/>
+            <w:shd w:val="clear" w:color="auto" w:fill="D9D9D9" w:themeFill="background1" w:themeFillShade="D9"/>
+          </w:tcPr>
+          <w:p>
+            <w:r>
+              <w:t>Voir sur le photo</w:t>
+            </w:r>
+          </w:p>
+        </w:tc>
+      </w:tr>
+      <w:tr>
+        <w:tc>
+          <w:tcPr>
+            <w:tcW w:w="2235" w:type="dxa"/>
+            <w:shd w:val="clear" w:color="auto" w:fill="D9D9D9" w:themeFill="background1" w:themeFillShade="D9"/>
+          </w:tcPr>
+          <w:p>
+            <w:r>
+              <w:rPr>
+                <w:rFonts w:hint="eastAsia"/>
+              </w:rPr>
+              <w:t>V</w:t>
+            </w:r>
+            <w:r>
+              <w:t xml:space="preserve">alidé ? </w:t>
+            </w:r>
+          </w:p>
+        </w:tc>
+        <w:tc>
+          <w:tcPr>
+            <w:tcW w:w="7053" w:type="dxa"/>
+            <w:shd w:val="clear" w:color="auto" w:fill="D9D9D9" w:themeFill="background1" w:themeFillShade="D9"/>
+          </w:tcPr>
+          <w:p>
+            <w:r>
+              <w:t>Oui</w:t>
+            </w:r>
+          </w:p>
+        </w:tc>
+      </w:tr>
+    </w:tbl>
     <w:p>
       <w:pPr>
         <w:spacing w:after="0"/>
@@ -2139,6 +2233,60 @@
       <w:pPr>
         <w:spacing w:after="0"/>
       </w:pPr>
+      <w:r>
+        <w:rPr>
+          <w:noProof/>
+        </w:rPr>
+        <w:lastRenderedPageBreak/>
+        <w:drawing>
+          <wp:inline distT="0" distB="0" distL="0" distR="0">
+            <wp:extent cx="5760720" cy="3203294"/>
+            <wp:effectExtent l="0" t="0" r="0" b="0"/>
+            <wp:docPr id="15" name="Image 15"/>
+            <wp:cNvGraphicFramePr>
+              <a:graphicFrameLocks xmlns:a="http://schemas.openxmlformats.org/drawingml/2006/main" noChangeAspect="1"/>
+            </wp:cNvGraphicFramePr>
+            <a:graphic xmlns:a="http://schemas.openxmlformats.org/drawingml/2006/main">
+              <a:graphicData uri="http://schemas.openxmlformats.org/drawingml/2006/picture">
+                <pic:pic xmlns:pic="http://schemas.openxmlformats.org/drawingml/2006/picture">
+                  <pic:nvPicPr>
+                    <pic:cNvPr id="0" name="Picture 6"/>
+                    <pic:cNvPicPr>
+                      <a:picLocks noChangeAspect="1" noChangeArrowheads="1"/>
+                    </pic:cNvPicPr>
+                  </pic:nvPicPr>
+                  <pic:blipFill>
+                    <a:blip r:embed="rId18">
+                      <a:extLst>
+                        <a:ext uri="{28A0092B-C50C-407E-A947-70E740481C1C}">
+                          <a14:useLocalDpi xmlns:a14="http://schemas.microsoft.com/office/drawing/2010/main" val="0"/>
+                        </a:ext>
+                      </a:extLst>
+                    </a:blip>
+                    <a:srcRect/>
+                    <a:stretch>
+                      <a:fillRect/>
+                    </a:stretch>
+                  </pic:blipFill>
+                  <pic:spPr bwMode="auto">
+                    <a:xfrm>
+                      <a:off x="0" y="0"/>
+                      <a:ext cx="5760720" cy="3203294"/>
+                    </a:xfrm>
+                    <a:prstGeom prst="rect">
+                      <a:avLst/>
+                    </a:prstGeom>
+                    <a:noFill/>
+                    <a:ln>
+                      <a:noFill/>
+                    </a:ln>
+                  </pic:spPr>
+                </pic:pic>
+              </a:graphicData>
+            </a:graphic>
+          </wp:inline>
+        </w:drawing>
+      </w:r>
     </w:p>
     <w:p>
       <w:pPr>
@@ -2150,76 +2298,361 @@
         <w:spacing w:after="0"/>
       </w:pPr>
     </w:p>
-    <w:p>
-      <w:pPr>
-        <w:spacing w:after="0"/>
-      </w:pPr>
-    </w:p>
-    <w:p>
-      <w:pPr>
-        <w:spacing w:after="0"/>
-      </w:pPr>
-    </w:p>
-    <w:p>
-      <w:pPr>
-        <w:spacing w:after="0"/>
-      </w:pPr>
-    </w:p>
-    <w:p>
-      <w:pPr>
-        <w:spacing w:after="0"/>
-      </w:pPr>
-    </w:p>
-    <w:p>
-      <w:pPr>
-        <w:spacing w:after="0"/>
-      </w:pPr>
-    </w:p>
-    <w:p>
-      <w:pPr>
-        <w:spacing w:after="0"/>
-      </w:pPr>
-    </w:p>
-    <w:p>
-      <w:pPr>
-        <w:spacing w:after="0"/>
-      </w:pPr>
-    </w:p>
-    <w:p>
-      <w:pPr>
-        <w:spacing w:after="0"/>
-      </w:pPr>
-    </w:p>
-    <w:p>
-      <w:pPr>
-        <w:spacing w:after="0"/>
-      </w:pPr>
-    </w:p>
-    <w:p>
-      <w:pPr>
-        <w:spacing w:after="0"/>
-      </w:pPr>
-    </w:p>
-    <w:p>
-      <w:pPr>
-        <w:spacing w:after="0"/>
-      </w:pPr>
-    </w:p>
-    <w:p>
-      <w:pPr>
-        <w:spacing w:after="0"/>
-      </w:pPr>
-    </w:p>
-    <w:p>
-      <w:pPr>
-        <w:spacing w:after="0"/>
-      </w:pPr>
-    </w:p>
+    <w:tbl>
+      <w:tblPr>
+        <w:tblStyle w:val="Grilledutableau"/>
+        <w:tblW w:w="0" w:type="auto"/>
+        <w:tblLook w:val="04A0" w:firstRow="1" w:lastRow="0" w:firstColumn="1" w:lastColumn="0" w:noHBand="0" w:noVBand="1"/>
+      </w:tblPr>
+      <w:tblGrid>
+        <w:gridCol w:w="2235"/>
+        <w:gridCol w:w="7053"/>
+      </w:tblGrid>
+      <w:tr>
+        <w:tc>
+          <w:tcPr>
+            <w:tcW w:w="2235" w:type="dxa"/>
+            <w:shd w:val="clear" w:color="auto" w:fill="548DD4" w:themeFill="text2" w:themeFillTint="99"/>
+          </w:tcPr>
+          <w:p>
+            <w:r>
+              <w:rPr>
+                <w:rFonts w:hint="eastAsia"/>
+              </w:rPr>
+              <w:t>N</w:t>
+            </w:r>
+            <w:r>
+              <w:t xml:space="preserve">om de la fonction : </w:t>
+            </w:r>
+          </w:p>
+        </w:tc>
+        <w:tc>
+          <w:tcPr>
+            <w:tcW w:w="7053" w:type="dxa"/>
+            <w:shd w:val="clear" w:color="auto" w:fill="548DD4" w:themeFill="text2" w:themeFillTint="99"/>
+          </w:tcPr>
+          <w:p>
+            <w:proofErr w:type="spellStart"/>
+            <w:r>
+              <w:t>ADC_Lire_resultat</w:t>
+            </w:r>
+            <w:proofErr w:type="spellEnd"/>
+            <w:r>
+              <w:t xml:space="preserve"> ()</w:t>
+            </w:r>
+          </w:p>
+        </w:tc>
+      </w:tr>
+      <w:tr>
+        <w:tc>
+          <w:tcPr>
+            <w:tcW w:w="2235" w:type="dxa"/>
+            <w:shd w:val="clear" w:color="auto" w:fill="D9D9D9" w:themeFill="background1" w:themeFillShade="D9"/>
+          </w:tcPr>
+          <w:p>
+            <w:r>
+              <w:t>Méthode de test</w:t>
+            </w:r>
+          </w:p>
+        </w:tc>
+        <w:tc>
+          <w:tcPr>
+            <w:tcW w:w="7053" w:type="dxa"/>
+            <w:shd w:val="clear" w:color="auto" w:fill="D9D9D9" w:themeFill="background1" w:themeFillShade="D9"/>
+          </w:tcPr>
+          <w:p>
+            <w:r>
+              <w:rPr>
+                <w:rFonts w:hint="eastAsia"/>
+              </w:rPr>
+              <w:t>C</w:t>
+            </w:r>
+            <w:r>
+              <w:t>réer un variable globale infrarouge(</w:t>
+            </w:r>
+            <w:proofErr w:type="spellStart"/>
+            <w:r>
+              <w:t>int</w:t>
+            </w:r>
+            <w:proofErr w:type="spellEnd"/>
+            <w:proofErr w:type="gramStart"/>
+            <w:r>
+              <w:t>) ,</w:t>
+            </w:r>
+            <w:proofErr w:type="gramEnd"/>
+            <w:r>
+              <w:t xml:space="preserve"> vérifier que </w:t>
+            </w:r>
+            <w:r>
+              <w:t xml:space="preserve">cette valeur respecte la règle </w:t>
+            </w:r>
+            <w:r>
+              <w:t>.</w:t>
+            </w:r>
+          </w:p>
+        </w:tc>
+      </w:tr>
+      <w:tr>
+        <w:tc>
+          <w:tcPr>
+            <w:tcW w:w="2235" w:type="dxa"/>
+            <w:shd w:val="clear" w:color="auto" w:fill="D9D9D9" w:themeFill="background1" w:themeFillShade="D9"/>
+          </w:tcPr>
+          <w:p>
+            <w:r>
+              <w:rPr>
+                <w:rFonts w:hint="eastAsia"/>
+              </w:rPr>
+              <w:t>R</w:t>
+            </w:r>
+            <w:r>
+              <w:t>ésultat attendu</w:t>
+            </w:r>
+          </w:p>
+        </w:tc>
+        <w:tc>
+          <w:tcPr>
+            <w:tcW w:w="7053" w:type="dxa"/>
+            <w:shd w:val="clear" w:color="auto" w:fill="D9D9D9" w:themeFill="background1" w:themeFillShade="D9"/>
+          </w:tcPr>
+          <w:p>
+            <w:r>
+              <w:t xml:space="preserve">S’il y a un objet devant, </w:t>
+            </w:r>
+            <w:proofErr w:type="gramStart"/>
+            <w:r>
+              <w:t>cette valeur plus élevé</w:t>
+            </w:r>
+            <w:proofErr w:type="gramEnd"/>
+            <w:r>
+              <w:t>, sinon, la valeur est plus bas</w:t>
+            </w:r>
+          </w:p>
+        </w:tc>
+      </w:tr>
+      <w:tr>
+        <w:tc>
+          <w:tcPr>
+            <w:tcW w:w="2235" w:type="dxa"/>
+            <w:shd w:val="clear" w:color="auto" w:fill="D9D9D9" w:themeFill="background1" w:themeFillShade="D9"/>
+          </w:tcPr>
+          <w:p>
+            <w:r>
+              <w:rPr>
+                <w:rFonts w:hint="eastAsia"/>
+              </w:rPr>
+              <w:t>R</w:t>
+            </w:r>
+            <w:r>
+              <w:t>ésultat obtenu</w:t>
+            </w:r>
+          </w:p>
+        </w:tc>
+        <w:tc>
+          <w:tcPr>
+            <w:tcW w:w="7053" w:type="dxa"/>
+            <w:shd w:val="clear" w:color="auto" w:fill="D9D9D9" w:themeFill="background1" w:themeFillShade="D9"/>
+          </w:tcPr>
+          <w:p>
+            <w:r>
+              <w:t>Voir sur le photo</w:t>
+            </w:r>
+          </w:p>
+        </w:tc>
+      </w:tr>
+      <w:tr>
+        <w:tc>
+          <w:tcPr>
+            <w:tcW w:w="2235" w:type="dxa"/>
+            <w:shd w:val="clear" w:color="auto" w:fill="D9D9D9" w:themeFill="background1" w:themeFillShade="D9"/>
+          </w:tcPr>
+          <w:p>
+            <w:r>
+              <w:rPr>
+                <w:rFonts w:hint="eastAsia"/>
+              </w:rPr>
+              <w:t>V</w:t>
+            </w:r>
+            <w:r>
+              <w:t xml:space="preserve">alidé ? </w:t>
+            </w:r>
+          </w:p>
+        </w:tc>
+        <w:tc>
+          <w:tcPr>
+            <w:tcW w:w="7053" w:type="dxa"/>
+            <w:shd w:val="clear" w:color="auto" w:fill="D9D9D9" w:themeFill="background1" w:themeFillShade="D9"/>
+          </w:tcPr>
+          <w:p>
+            <w:r>
+              <w:t>Oui</w:t>
+            </w:r>
+          </w:p>
+        </w:tc>
+      </w:tr>
+    </w:tbl>
     <w:p>
       <w:pPr>
         <w:spacing w:after="0"/>
         <w:jc w:val="center"/>
       </w:pPr>
+      <w:r>
+        <w:rPr>
+          <w:noProof/>
+        </w:rPr>
+        <w:drawing>
+          <wp:inline distT="0" distB="0" distL="0" distR="0">
+            <wp:extent cx="5723033" cy="431800"/>
+            <wp:effectExtent l="0" t="0" r="0" b="6350"/>
+            <wp:docPr id="1" name="Image 1"/>
+            <wp:cNvGraphicFramePr>
+              <a:graphicFrameLocks xmlns:a="http://schemas.openxmlformats.org/drawingml/2006/main" noChangeAspect="1"/>
+            </wp:cNvGraphicFramePr>
+            <a:graphic xmlns:a="http://schemas.openxmlformats.org/drawingml/2006/main">
+              <a:graphicData uri="http://schemas.openxmlformats.org/drawingml/2006/picture">
+                <pic:pic xmlns:pic="http://schemas.openxmlformats.org/drawingml/2006/picture">
+                  <pic:nvPicPr>
+                    <pic:cNvPr id="0" name="Picture 1"/>
+                    <pic:cNvPicPr>
+                      <a:picLocks noChangeAspect="1" noChangeArrowheads="1"/>
+                    </pic:cNvPicPr>
+                  </pic:nvPicPr>
+                  <pic:blipFill>
+                    <a:blip r:embed="rId19">
+                      <a:extLst>
+                        <a:ext uri="{28A0092B-C50C-407E-A947-70E740481C1C}">
+                          <a14:useLocalDpi xmlns:a14="http://schemas.microsoft.com/office/drawing/2010/main" val="0"/>
+                        </a:ext>
+                      </a:extLst>
+                    </a:blip>
+                    <a:srcRect/>
+                    <a:stretch>
+                      <a:fillRect/>
+                    </a:stretch>
+                  </pic:blipFill>
+                  <pic:spPr bwMode="auto">
+                    <a:xfrm>
+                      <a:off x="0" y="0"/>
+                      <a:ext cx="5861764" cy="442267"/>
+                    </a:xfrm>
+                    <a:prstGeom prst="rect">
+                      <a:avLst/>
+                    </a:prstGeom>
+                    <a:noFill/>
+                    <a:ln>
+                      <a:noFill/>
+                    </a:ln>
+                  </pic:spPr>
+                </pic:pic>
+              </a:graphicData>
+            </a:graphic>
+          </wp:inline>
+        </w:drawing>
+      </w:r>
+    </w:p>
+    <w:p>
+      <w:pPr>
+        <w:spacing w:after="0"/>
+      </w:pPr>
+      <w:r>
+        <w:rPr>
+          <w:rFonts w:hint="eastAsia"/>
+        </w:rPr>
+        <w:t>T</w:t>
+      </w:r>
+      <w:r>
+        <w:t>ip : un objet devant</w:t>
+      </w:r>
+    </w:p>
+    <w:p>
+      <w:pPr>
+        <w:spacing w:after="0"/>
+      </w:pPr>
+    </w:p>
+    <w:p>
+      <w:pPr>
+        <w:spacing w:after="0"/>
+        <w:rPr>
+          <w:noProof/>
+        </w:rPr>
+      </w:pPr>
+    </w:p>
+    <w:p>
+      <w:pPr>
+        <w:spacing w:after="0"/>
+      </w:pPr>
+      <w:r>
+        <w:rPr>
+          <w:noProof/>
+        </w:rPr>
+        <w:drawing>
+          <wp:inline distT="0" distB="0" distL="0" distR="0">
+            <wp:extent cx="5728335" cy="317481"/>
+            <wp:effectExtent l="0" t="0" r="0" b="6985"/>
+            <wp:docPr id="5" name="Image 5"/>
+            <wp:cNvGraphicFramePr>
+              <a:graphicFrameLocks xmlns:a="http://schemas.openxmlformats.org/drawingml/2006/main" noChangeAspect="1"/>
+            </wp:cNvGraphicFramePr>
+            <a:graphic xmlns:a="http://schemas.openxmlformats.org/drawingml/2006/main">
+              <a:graphicData uri="http://schemas.openxmlformats.org/drawingml/2006/picture">
+                <pic:pic xmlns:pic="http://schemas.openxmlformats.org/drawingml/2006/picture">
+                  <pic:nvPicPr>
+                    <pic:cNvPr id="0" name="Picture 3"/>
+                    <pic:cNvPicPr>
+                      <a:picLocks noChangeAspect="1" noChangeArrowheads="1"/>
+                    </pic:cNvPicPr>
+                  </pic:nvPicPr>
+                  <pic:blipFill>
+                    <a:blip r:embed="rId20">
+                      <a:extLst>
+                        <a:ext uri="{28A0092B-C50C-407E-A947-70E740481C1C}">
+                          <a14:useLocalDpi xmlns:a14="http://schemas.microsoft.com/office/drawing/2010/main" val="0"/>
+                        </a:ext>
+                      </a:extLst>
+                    </a:blip>
+                    <a:srcRect/>
+                    <a:stretch>
+                      <a:fillRect/>
+                    </a:stretch>
+                  </pic:blipFill>
+                  <pic:spPr bwMode="auto">
+                    <a:xfrm>
+                      <a:off x="0" y="0"/>
+                      <a:ext cx="6138583" cy="340218"/>
+                    </a:xfrm>
+                    <a:prstGeom prst="rect">
+                      <a:avLst/>
+                    </a:prstGeom>
+                    <a:noFill/>
+                    <a:ln>
+                      <a:noFill/>
+                    </a:ln>
+                  </pic:spPr>
+                </pic:pic>
+              </a:graphicData>
+            </a:graphic>
+          </wp:inline>
+        </w:drawing>
+      </w:r>
+    </w:p>
+    <w:p>
+      <w:pPr>
+        <w:spacing w:after="0"/>
+      </w:pPr>
+      <w:r>
+        <w:t xml:space="preserve">Tip : pas d’objet </w:t>
+      </w:r>
+    </w:p>
+    <w:p>
+      <w:pPr>
+        <w:spacing w:after="0"/>
+      </w:pPr>
+    </w:p>
+    <w:p>
+      <w:pPr>
+        <w:spacing w:after="0"/>
+        <w:jc w:val="center"/>
+      </w:pPr>
     </w:p>
     <w:p>
       <w:pPr>
@@ -2227,17 +2660,21 @@
       </w:pPr>
       <w:r>
         <w:rPr>
-          <w:b w:val="0"/>
           <w:bCs w:val="0"/>
         </w:rPr>
-        <w:lastRenderedPageBreak/>
         <w:t>3)</w:t>
       </w:r>
       <w:r>
         <w:t xml:space="preserve"> </w:t>
       </w:r>
       <w:r>
-        <w:t>Communication entre MSP430G2553 et MSP430G223(SPI)</w:t>
+        <w:t>Communication entre MSP430G2553 et MSP430G223</w:t>
+      </w:r>
+      <w:r>
+        <w:t>1</w:t>
+      </w:r>
+      <w:r>
+        <w:t>(SPI)</w:t>
       </w:r>
     </w:p>
     <w:p>
@@ -2300,6 +2737,7 @@
               <w:rPr>
                 <w:rFonts w:hint="eastAsia"/>
               </w:rPr>
+              <w:lastRenderedPageBreak/>
               <w:t>N</w:t>
             </w:r>
             <w:r>
@@ -2334,11 +2772,6 @@
             <w:shd w:val="clear" w:color="auto" w:fill="D9D9D9" w:themeFill="background1" w:themeFillShade="D9"/>
           </w:tcPr>
           <w:p>
-            <w:pPr>
-              <w:rPr>
-                <w:rFonts w:hint="eastAsia"/>
-              </w:rPr>
-            </w:pPr>
             <w:r>
               <w:t>Méthode de test</w:t>
             </w:r>
@@ -2350,11 +2783,6 @@
             <w:shd w:val="clear" w:color="auto" w:fill="D9D9D9" w:themeFill="background1" w:themeFillShade="D9"/>
           </w:tcPr>
           <w:p>
-            <w:pPr>
-              <w:rPr>
-                <w:rFonts w:hint="eastAsia"/>
-              </w:rPr>
-            </w:pPr>
             <w:r>
               <w:t>Voir les registres est bien identique que ceux qu’on veut (UCB0CTL1, UCB0CTL0 et UCA0BR0 et UCA0BR1)</w:t>
             </w:r>
@@ -2434,11 +2862,6 @@
             <w:shd w:val="clear" w:color="auto" w:fill="D9D9D9" w:themeFill="background1" w:themeFillShade="D9"/>
           </w:tcPr>
           <w:p>
-            <w:pPr>
-              <w:rPr>
-                <w:rFonts w:hint="eastAsia"/>
-              </w:rPr>
-            </w:pPr>
             <w:r>
               <w:rPr>
                 <w:rFonts w:hint="eastAsia"/>
@@ -2494,7 +2917,7 @@
                     </pic:cNvPicPr>
                   </pic:nvPicPr>
                   <pic:blipFill>
-                    <a:blip r:embed="rId17">
+                    <a:blip r:embed="rId21">
                       <a:extLst>
                         <a:ext uri="{28A0092B-C50C-407E-A947-70E740481C1C}">
                           <a14:useLocalDpi xmlns:a14="http://schemas.microsoft.com/office/drawing/2010/main" val="0"/>
@@ -2581,11 +3004,6 @@
             <w:shd w:val="clear" w:color="auto" w:fill="D9D9D9" w:themeFill="background1" w:themeFillShade="D9"/>
           </w:tcPr>
           <w:p>
-            <w:pPr>
-              <w:rPr>
-                <w:rFonts w:hint="eastAsia"/>
-              </w:rPr>
-            </w:pPr>
             <w:r>
               <w:t>Méthode de test</w:t>
             </w:r>
@@ -2597,11 +3015,6 @@
             <w:shd w:val="clear" w:color="auto" w:fill="D9D9D9" w:themeFill="background1" w:themeFillShade="D9"/>
           </w:tcPr>
           <w:p>
-            <w:pPr>
-              <w:rPr>
-                <w:rFonts w:hint="eastAsia"/>
-              </w:rPr>
-            </w:pPr>
             <w:r>
               <w:t xml:space="preserve">Envoyer </w:t>
             </w:r>
@@ -2684,11 +3097,6 @@
             <w:shd w:val="clear" w:color="auto" w:fill="D9D9D9" w:themeFill="background1" w:themeFillShade="D9"/>
           </w:tcPr>
           <w:p>
-            <w:pPr>
-              <w:rPr>
-                <w:rFonts w:hint="eastAsia"/>
-              </w:rPr>
-            </w:pPr>
             <w:r>
               <w:rPr>
                 <w:rFonts w:hint="eastAsia"/>
@@ -2749,7 +3157,7 @@
                     </pic:cNvPicPr>
                   </pic:nvPicPr>
                   <pic:blipFill>
-                    <a:blip r:embed="rId18" cstate="print">
+                    <a:blip r:embed="rId22" cstate="print">
                       <a:extLst>
                         <a:ext uri="{28A0092B-C50C-407E-A947-70E740481C1C}">
                           <a14:useLocalDpi xmlns:a14="http://schemas.microsoft.com/office/drawing/2010/main" val="0"/>
@@ -2790,11 +3198,10 @@
         <w:rPr>
           <w:noProof/>
         </w:rPr>
-        <w:lastRenderedPageBreak/>
         <w:drawing>
           <wp:inline distT="0" distB="0" distL="0" distR="0">
-            <wp:extent cx="4907915" cy="1776730"/>
-            <wp:effectExtent l="0" t="0" r="6985" b="0"/>
+            <wp:extent cx="5664200" cy="1587500"/>
+            <wp:effectExtent l="0" t="0" r="0" b="0"/>
             <wp:docPr id="18" name="Image 18"/>
             <wp:cNvGraphicFramePr>
               <a:graphicFrameLocks xmlns:a="http://schemas.openxmlformats.org/drawingml/2006/main" noChangeAspect="1"/>
@@ -2809,7 +3216,7 @@
                     </pic:cNvPicPr>
                   </pic:nvPicPr>
                   <pic:blipFill>
-                    <a:blip r:embed="rId19">
+                    <a:blip r:embed="rId23">
                       <a:extLst>
                         <a:ext uri="{28A0092B-C50C-407E-A947-70E740481C1C}">
                           <a14:useLocalDpi xmlns:a14="http://schemas.microsoft.com/office/drawing/2010/main" val="0"/>
@@ -2824,7 +3231,7 @@
                   <pic:spPr bwMode="auto">
                     <a:xfrm>
                       <a:off x="0" y="0"/>
-                      <a:ext cx="4907915" cy="1776730"/>
+                      <a:ext cx="5664200" cy="1587500"/>
                     </a:xfrm>
                     <a:prstGeom prst="rect">
                       <a:avLst/>
@@ -2843,39 +3250,17 @@
     </w:p>
     <w:p>
       <w:pPr>
-        <w:spacing w:after="0"/>
-        <w:jc w:val="center"/>
-      </w:pPr>
-    </w:p>
-    <w:p>
-      <w:pPr>
-        <w:spacing w:after="0"/>
-      </w:pPr>
-    </w:p>
-    <w:p>
-      <w:pPr>
         <w:pStyle w:val="Titre3"/>
       </w:pPr>
       <w:r>
         <w:rPr>
           <w:rFonts w:hint="eastAsia"/>
         </w:rPr>
+        <w:lastRenderedPageBreak/>
         <w:t>3</w:t>
       </w:r>
       <w:r>
-        <w:t>-</w:t>
-      </w:r>
-      <w:r>
-        <w:t>2)</w:t>
-      </w:r>
-      <w:r>
-        <w:t xml:space="preserve"> </w:t>
-      </w:r>
-      <w:r>
-        <w:t>Slave</w:t>
-      </w:r>
-      <w:r>
-        <w:t> :</w:t>
+        <w:t>-2) Slave :</w:t>
       </w:r>
     </w:p>
     <w:p>
@@ -2938,11 +3323,6 @@
             <w:shd w:val="clear" w:color="auto" w:fill="D9D9D9" w:themeFill="background1" w:themeFillShade="D9"/>
           </w:tcPr>
           <w:p>
-            <w:pPr>
-              <w:rPr>
-                <w:rFonts w:hint="eastAsia"/>
-              </w:rPr>
-            </w:pPr>
             <w:r>
               <w:t>Méthode de test</w:t>
             </w:r>
@@ -2954,25 +3334,8 @@
             <w:shd w:val="clear" w:color="auto" w:fill="D9D9D9" w:themeFill="background1" w:themeFillShade="D9"/>
           </w:tcPr>
           <w:p>
-            <w:pPr>
-              <w:rPr>
-                <w:rFonts w:hint="eastAsia"/>
-              </w:rPr>
-            </w:pPr>
-            <w:r>
-              <w:t>Voir les registres est bien identique que ceux qu’on veut (U</w:t>
-            </w:r>
-            <w:r>
-              <w:t>SCICTL0</w:t>
-            </w:r>
-            <w:r>
-              <w:t>, USCICTL</w:t>
-            </w:r>
-            <w:r>
-              <w:t>1</w:t>
-            </w:r>
-            <w:r>
-              <w:t xml:space="preserve"> et UCA0BR0 et UCA0BR1)</w:t>
+            <w:r>
+              <w:t>Voir les registres est bien identique que ceux qu’on veut (USCICTL0, USCICTL1 et UCA0BR0 et UCA0BR1)</w:t>
             </w:r>
           </w:p>
         </w:tc>
@@ -3050,11 +3413,6 @@
             <w:shd w:val="clear" w:color="auto" w:fill="D9D9D9" w:themeFill="background1" w:themeFillShade="D9"/>
           </w:tcPr>
           <w:p>
-            <w:pPr>
-              <w:rPr>
-                <w:rFonts w:hint="eastAsia"/>
-              </w:rPr>
-            </w:pPr>
             <w:r>
               <w:rPr>
                 <w:rFonts w:hint="eastAsia"/>
@@ -3111,7 +3469,7 @@
                     </pic:cNvPicPr>
                   </pic:nvPicPr>
                   <pic:blipFill>
-                    <a:blip r:embed="rId20">
+                    <a:blip r:embed="rId24">
                       <a:extLst>
                         <a:ext uri="{28A0092B-C50C-407E-A947-70E740481C1C}">
                           <a14:useLocalDpi xmlns:a14="http://schemas.microsoft.com/office/drawing/2010/main" val="0"/>
@@ -3203,11 +3561,6 @@
             <w:shd w:val="clear" w:color="auto" w:fill="D9D9D9" w:themeFill="background1" w:themeFillShade="D9"/>
           </w:tcPr>
           <w:p>
-            <w:pPr>
-              <w:rPr>
-                <w:rFonts w:hint="eastAsia"/>
-              </w:rPr>
-            </w:pPr>
             <w:r>
               <w:t>Méthode de test</w:t>
             </w:r>
@@ -3219,11 +3572,6 @@
             <w:shd w:val="clear" w:color="auto" w:fill="D9D9D9" w:themeFill="background1" w:themeFillShade="D9"/>
           </w:tcPr>
           <w:p>
-            <w:pPr>
-              <w:rPr>
-                <w:rFonts w:hint="eastAsia"/>
-              </w:rPr>
-            </w:pPr>
             <w:r>
               <w:rPr>
                 <w:rFonts w:hint="eastAsia"/>
@@ -3309,11 +3657,6 @@
             <w:shd w:val="clear" w:color="auto" w:fill="D9D9D9" w:themeFill="background1" w:themeFillShade="D9"/>
           </w:tcPr>
           <w:p>
-            <w:pPr>
-              <w:rPr>
-                <w:rFonts w:hint="eastAsia"/>
-              </w:rPr>
-            </w:pPr>
             <w:r>
               <w:rPr>
                 <w:rFonts w:hint="eastAsia"/>
@@ -3361,7 +3704,6 @@
         <w:rPr>
           <w:noProof/>
         </w:rPr>
-        <w:lastRenderedPageBreak/>
         <w:drawing>
           <wp:inline distT="0" distB="0" distL="0" distR="0">
             <wp:extent cx="5760015" cy="1093808"/>
@@ -3380,7 +3722,7 @@
                     </pic:cNvPicPr>
                   </pic:nvPicPr>
                   <pic:blipFill>
-                    <a:blip r:embed="rId21" cstate="print">
+                    <a:blip r:embed="rId25" cstate="print">
                       <a:extLst>
                         <a:ext uri="{28A0092B-C50C-407E-A947-70E740481C1C}">
                           <a14:useLocalDpi xmlns:a14="http://schemas.microsoft.com/office/drawing/2010/main" val="0"/>
@@ -3481,11 +3823,6 @@
             <w:shd w:val="clear" w:color="auto" w:fill="D9D9D9" w:themeFill="background1" w:themeFillShade="D9"/>
           </w:tcPr>
           <w:p>
-            <w:pPr>
-              <w:rPr>
-                <w:rFonts w:hint="eastAsia"/>
-              </w:rPr>
-            </w:pPr>
             <w:r>
               <w:t>Méthode de test</w:t>
             </w:r>
@@ -3497,52 +3834,28 @@
             <w:shd w:val="clear" w:color="auto" w:fill="D9D9D9" w:themeFill="background1" w:themeFillShade="D9"/>
           </w:tcPr>
           <w:p>
-            <w:pPr>
-              <w:rPr>
-                <w:rFonts w:hint="eastAsia"/>
-              </w:rPr>
-            </w:pPr>
-            <w:r>
-              <w:t>Voir les registres est bien identique que ceux qu’on veut (</w:t>
-            </w:r>
-            <w:r>
-              <w:t>TACTL</w:t>
-            </w:r>
-            <w:r>
-              <w:t xml:space="preserve">, </w:t>
-            </w:r>
-            <w:r>
-              <w:t>TACTL</w:t>
-            </w:r>
-            <w:r>
-              <w:t xml:space="preserve">1 et </w:t>
-            </w:r>
-            <w:r>
-              <w:t>TACCR0</w:t>
-            </w:r>
-            <w:r>
-              <w:t xml:space="preserve"> et </w:t>
-            </w:r>
-            <w:r>
-              <w:t>TACCR</w:t>
-            </w:r>
-            <w:r>
-              <w:t>1)</w:t>
-            </w:r>
-          </w:p>
-        </w:tc>
-      </w:tr>
-      <w:tr>
-        <w:tc>
-          <w:tcPr>
-            <w:tcW w:w="2235" w:type="dxa"/>
-            <w:shd w:val="clear" w:color="auto" w:fill="D9D9D9" w:themeFill="background1" w:themeFillShade="D9"/>
-          </w:tcPr>
-          <w:p>
-            <w:r>
-              <w:rPr>
-                <w:rFonts w:hint="eastAsia"/>
-              </w:rPr>
+            <w:r>
+              <w:t xml:space="preserve">Voir les registres est bien identique que ceux qu’on veut (TACTL, </w:t>
+            </w:r>
+            <w:r>
+              <w:lastRenderedPageBreak/>
+              <w:t>TACTL1 et TACCR0 et TACCR1)</w:t>
+            </w:r>
+          </w:p>
+        </w:tc>
+      </w:tr>
+      <w:tr>
+        <w:tc>
+          <w:tcPr>
+            <w:tcW w:w="2235" w:type="dxa"/>
+            <w:shd w:val="clear" w:color="auto" w:fill="D9D9D9" w:themeFill="background1" w:themeFillShade="D9"/>
+          </w:tcPr>
+          <w:p>
+            <w:r>
+              <w:rPr>
+                <w:rFonts w:hint="eastAsia"/>
+              </w:rPr>
+              <w:lastRenderedPageBreak/>
               <w:t>R</w:t>
             </w:r>
             <w:r>
@@ -3576,23 +3889,11 @@
             </w:r>
             <w:proofErr w:type="gramStart"/>
             <w:r>
-              <w:t>(</w:t>
+              <w:t>( TACCR</w:t>
             </w:r>
             <w:proofErr w:type="gramEnd"/>
             <w:r>
-              <w:t xml:space="preserve"> </w:t>
-            </w:r>
-            <w:r>
-              <w:t>TACCR0</w:t>
-            </w:r>
-            <w:r>
-              <w:t xml:space="preserve">=20000(période)),( </w:t>
-            </w:r>
-            <w:r>
-              <w:t>TACCR1</w:t>
-            </w:r>
-            <w:r>
-              <w:t xml:space="preserve">=1500(rapport </w:t>
+              <w:t xml:space="preserve">0=20000(période)),( TACCR1=1500(rapport </w:t>
             </w:r>
             <w:r>
               <w:t>cyclique</w:t>
@@ -3640,11 +3941,6 @@
             <w:shd w:val="clear" w:color="auto" w:fill="D9D9D9" w:themeFill="background1" w:themeFillShade="D9"/>
           </w:tcPr>
           <w:p>
-            <w:pPr>
-              <w:rPr>
-                <w:rFonts w:hint="eastAsia"/>
-              </w:rPr>
-            </w:pPr>
             <w:r>
               <w:rPr>
                 <w:rFonts w:hint="eastAsia"/>
@@ -3693,7 +3989,7 @@
                     </pic:cNvPicPr>
                   </pic:nvPicPr>
                   <pic:blipFill>
-                    <a:blip r:embed="rId22">
+                    <a:blip r:embed="rId26">
                       <a:extLst>
                         <a:ext uri="{28A0092B-C50C-407E-A947-70E740481C1C}">
                           <a14:useLocalDpi xmlns:a14="http://schemas.microsoft.com/office/drawing/2010/main" val="0"/>
@@ -3767,16 +4063,7 @@
               <w:t>M</w:t>
             </w:r>
             <w:r>
-              <w:t>otor_</w:t>
-            </w:r>
-            <w:r>
-              <w:t>Set</w:t>
-            </w:r>
-            <w:r>
-              <w:t>_</w:t>
-            </w:r>
-            <w:r>
-              <w:t>Deg</w:t>
+              <w:t>otor_Set_Deg</w:t>
             </w:r>
             <w:proofErr w:type="spellEnd"/>
           </w:p>
@@ -3789,11 +4076,6 @@
             <w:shd w:val="clear" w:color="auto" w:fill="D9D9D9" w:themeFill="background1" w:themeFillShade="D9"/>
           </w:tcPr>
           <w:p>
-            <w:pPr>
-              <w:rPr>
-                <w:rFonts w:hint="eastAsia"/>
-              </w:rPr>
-            </w:pPr>
             <w:r>
               <w:t>Méthode de test</w:t>
             </w:r>
@@ -3805,11 +4087,6 @@
             <w:shd w:val="clear" w:color="auto" w:fill="D9D9D9" w:themeFill="background1" w:themeFillShade="D9"/>
           </w:tcPr>
           <w:p>
-            <w:pPr>
-              <w:rPr>
-                <w:rFonts w:hint="eastAsia"/>
-              </w:rPr>
-            </w:pPr>
             <w:r>
               <w:rPr>
                 <w:rFonts w:hint="eastAsia"/>
@@ -3855,7 +4132,14 @@
               <w:ind w:firstLineChars="0"/>
             </w:pPr>
             <w:r>
-              <w:t>4000 pour 0°</w:t>
+              <w:rPr>
+                <w:rFonts w:hint="eastAsia"/>
+                <w:lang w:eastAsia="zh-CN"/>
+              </w:rPr>
+              <w:t>500</w:t>
+            </w:r>
+            <w:r>
+              <w:t xml:space="preserve"> pour 0°</w:t>
             </w:r>
           </w:p>
           <w:p>
@@ -3874,7 +4158,10 @@
               <w:t>1</w:t>
             </w:r>
             <w:r>
-              <w:t>0000 pour90°</w:t>
+              <w:t>500</w:t>
+            </w:r>
+            <w:r>
+              <w:t xml:space="preserve"> pour90°</w:t>
             </w:r>
           </w:p>
           <w:p>
@@ -3887,7 +4174,13 @@
               <w:ind w:firstLineChars="0"/>
             </w:pPr>
             <w:r>
-              <w:t xml:space="preserve"> 20000 pour 180°</w:t>
+              <w:t xml:space="preserve"> 2</w:t>
+            </w:r>
+            <w:r>
+              <w:t>500</w:t>
+            </w:r>
+            <w:r>
+              <w:t xml:space="preserve"> pour 180°</w:t>
             </w:r>
           </w:p>
         </w:tc>
@@ -3919,23 +4212,16 @@
             <w:r>
               <w:t>Voir sur le photo</w:t>
             </w:r>
-            <w:bookmarkStart w:id="0" w:name="_GoBack"/>
-            <w:bookmarkEnd w:id="0"/>
-          </w:p>
-        </w:tc>
-      </w:tr>
-      <w:tr>
-        <w:tc>
-          <w:tcPr>
-            <w:tcW w:w="2235" w:type="dxa"/>
-            <w:shd w:val="clear" w:color="auto" w:fill="D9D9D9" w:themeFill="background1" w:themeFillShade="D9"/>
-          </w:tcPr>
-          <w:p>
-            <w:pPr>
-              <w:rPr>
-                <w:rFonts w:hint="eastAsia"/>
-              </w:rPr>
-            </w:pPr>
+          </w:p>
+        </w:tc>
+      </w:tr>
+      <w:tr>
+        <w:tc>
+          <w:tcPr>
+            <w:tcW w:w="2235" w:type="dxa"/>
+            <w:shd w:val="clear" w:color="auto" w:fill="D9D9D9" w:themeFill="background1" w:themeFillShade="D9"/>
+          </w:tcPr>
+          <w:p>
             <w:r>
               <w:rPr>
                 <w:rFonts w:hint="eastAsia"/>
@@ -3966,11 +4252,10 @@
         <w:rPr>
           <w:noProof/>
         </w:rPr>
-        <w:lastRenderedPageBreak/>
         <w:drawing>
           <wp:inline distT="0" distB="0" distL="0" distR="0">
-            <wp:extent cx="5760720" cy="2394214"/>
-            <wp:effectExtent l="0" t="0" r="0" b="6350"/>
+            <wp:extent cx="5760085" cy="2038350"/>
+            <wp:effectExtent l="0" t="0" r="0" b="0"/>
             <wp:docPr id="22" name="Image 22"/>
             <wp:cNvGraphicFramePr>
               <a:graphicFrameLocks xmlns:a="http://schemas.openxmlformats.org/drawingml/2006/main" noChangeAspect="1"/>
@@ -3985,7 +4270,7 @@
                     </pic:cNvPicPr>
                   </pic:nvPicPr>
                   <pic:blipFill>
-                    <a:blip r:embed="rId23" cstate="print">
+                    <a:blip r:embed="rId27" cstate="print">
                       <a:extLst>
                         <a:ext uri="{28A0092B-C50C-407E-A947-70E740481C1C}">
                           <a14:useLocalDpi xmlns:a14="http://schemas.microsoft.com/office/drawing/2010/main" val="0"/>
@@ -4000,7 +4285,7 @@
                   <pic:spPr bwMode="auto">
                     <a:xfrm>
                       <a:off x="0" y="0"/>
-                      <a:ext cx="5760720" cy="2394214"/>
+                      <a:ext cx="5760726" cy="2038577"/>
                     </a:xfrm>
                     <a:prstGeom prst="rect">
                       <a:avLst/>
@@ -4017,23 +4302,1625 @@
         </w:drawing>
       </w:r>
     </w:p>
+    <w:p>
+      <w:pPr>
+        <w:pStyle w:val="Titre3"/>
+      </w:pPr>
+      <w:r>
+        <w:lastRenderedPageBreak/>
+        <w:t>5) MSP430G2553 dirige le mouvement du robot.</w:t>
+      </w:r>
+    </w:p>
     <w:p/>
-    <w:p>
-      <w:pPr>
-        <w:pStyle w:val="Titre3"/>
-      </w:pPr>
-      <w:r>
-        <w:t>5) MSP430G2553 dirige le mouvement du robot.</w:t>
-      </w:r>
-    </w:p>
-    <w:p/>
-    <w:p>
-      <w:pPr>
+    <w:tbl>
+      <w:tblPr>
+        <w:tblStyle w:val="Grilledutableau"/>
+        <w:tblW w:w="0" w:type="auto"/>
+        <w:tblLook w:val="04A0" w:firstRow="1" w:lastRow="0" w:firstColumn="1" w:lastColumn="0" w:noHBand="0" w:noVBand="1"/>
+      </w:tblPr>
+      <w:tblGrid>
+        <w:gridCol w:w="2235"/>
+        <w:gridCol w:w="7053"/>
+      </w:tblGrid>
+      <w:tr>
+        <w:tc>
+          <w:tcPr>
+            <w:tcW w:w="2235" w:type="dxa"/>
+            <w:shd w:val="clear" w:color="auto" w:fill="548DD4" w:themeFill="text2" w:themeFillTint="99"/>
+          </w:tcPr>
+          <w:p>
+            <w:r>
+              <w:rPr>
+                <w:rFonts w:hint="eastAsia"/>
+              </w:rPr>
+              <w:t>N</w:t>
+            </w:r>
+            <w:r>
+              <w:t xml:space="preserve">om de la fonction : </w:t>
+            </w:r>
+          </w:p>
+        </w:tc>
+        <w:tc>
+          <w:tcPr>
+            <w:tcW w:w="7053" w:type="dxa"/>
+            <w:shd w:val="clear" w:color="auto" w:fill="548DD4" w:themeFill="text2" w:themeFillTint="99"/>
+          </w:tcPr>
+          <w:p>
+            <w:proofErr w:type="spellStart"/>
+            <w:r>
+              <w:rPr>
+                <w:rFonts w:hint="eastAsia"/>
+              </w:rPr>
+              <w:t>Init_Robot</w:t>
+            </w:r>
+            <w:proofErr w:type="spellEnd"/>
+          </w:p>
+        </w:tc>
+      </w:tr>
+      <w:tr>
+        <w:tc>
+          <w:tcPr>
+            <w:tcW w:w="2235" w:type="dxa"/>
+            <w:shd w:val="clear" w:color="auto" w:fill="D9D9D9" w:themeFill="background1" w:themeFillShade="D9"/>
+          </w:tcPr>
+          <w:p>
+            <w:r>
+              <w:t>Méthode de test</w:t>
+            </w:r>
+          </w:p>
+        </w:tc>
+        <w:tc>
+          <w:tcPr>
+            <w:tcW w:w="7053" w:type="dxa"/>
+            <w:shd w:val="clear" w:color="auto" w:fill="D9D9D9" w:themeFill="background1" w:themeFillShade="D9"/>
+          </w:tcPr>
+          <w:p>
+            <w:r>
+              <w:t>Voir les registres est bien identique que ceux qu’on veut (TA1CTL, TA1CCR0, TA1CCR1 et TA1CCR2)</w:t>
+            </w:r>
+          </w:p>
+        </w:tc>
+      </w:tr>
+      <w:tr>
+        <w:tc>
+          <w:tcPr>
+            <w:tcW w:w="2235" w:type="dxa"/>
+            <w:shd w:val="clear" w:color="auto" w:fill="D9D9D9" w:themeFill="background1" w:themeFillShade="D9"/>
+          </w:tcPr>
+          <w:p>
+            <w:r>
+              <w:rPr>
+                <w:rFonts w:hint="eastAsia"/>
+              </w:rPr>
+              <w:t>R</w:t>
+            </w:r>
+            <w:r>
+              <w:t>ésultat attendu</w:t>
+            </w:r>
+          </w:p>
+        </w:tc>
+        <w:tc>
+          <w:tcPr>
+            <w:tcW w:w="7053" w:type="dxa"/>
+            <w:shd w:val="clear" w:color="auto" w:fill="D9D9D9" w:themeFill="background1" w:themeFillShade="D9"/>
+          </w:tcPr>
+          <w:p>
+            <w:r>
+              <w:rPr>
+                <w:rFonts w:hint="eastAsia"/>
+              </w:rPr>
+              <w:t>L</w:t>
+            </w:r>
+            <w:r>
+              <w:t xml:space="preserve">es registres sont bien configurés d’après la spécification (TA1CTL voir sur la spécification). </w:t>
+            </w:r>
+          </w:p>
+          <w:p>
+            <w:r>
+              <w:t xml:space="preserve">(TA1CCR0=200 (période)), </w:t>
+            </w:r>
+          </w:p>
+          <w:p>
+            <w:r>
+              <w:rPr>
+                <w:color w:val="000000" w:themeColor="text1"/>
+              </w:rPr>
+              <w:t>(TA1CTL = TASSEL_2 | MC_1</w:t>
+            </w:r>
+            <w:r>
+              <w:rPr>
+                <w:color w:val="000000" w:themeColor="text1"/>
+              </w:rPr>
+              <w:t xml:space="preserve"> (configuration)</w:t>
+            </w:r>
+            <w:r>
+              <w:rPr>
+                <w:color w:val="000000" w:themeColor="text1"/>
+              </w:rPr>
+              <w:t>)</w:t>
+            </w:r>
+            <w:r>
+              <w:rPr>
+                <w:color w:val="000000" w:themeColor="text1"/>
+              </w:rPr>
+              <w:t>.</w:t>
+            </w:r>
+          </w:p>
+        </w:tc>
+      </w:tr>
+      <w:tr>
+        <w:tc>
+          <w:tcPr>
+            <w:tcW w:w="2235" w:type="dxa"/>
+            <w:shd w:val="clear" w:color="auto" w:fill="D9D9D9" w:themeFill="background1" w:themeFillShade="D9"/>
+          </w:tcPr>
+          <w:p>
+            <w:r>
+              <w:rPr>
+                <w:rFonts w:hint="eastAsia"/>
+              </w:rPr>
+              <w:t>R</w:t>
+            </w:r>
+            <w:r>
+              <w:t>ésultat obtenu</w:t>
+            </w:r>
+          </w:p>
+        </w:tc>
+        <w:tc>
+          <w:tcPr>
+            <w:tcW w:w="7053" w:type="dxa"/>
+            <w:shd w:val="clear" w:color="auto" w:fill="D9D9D9" w:themeFill="background1" w:themeFillShade="D9"/>
+          </w:tcPr>
+          <w:p>
+            <w:r>
+              <w:t>Voir sur le photo</w:t>
+            </w:r>
+          </w:p>
+        </w:tc>
+      </w:tr>
+      <w:tr>
+        <w:tc>
+          <w:tcPr>
+            <w:tcW w:w="2235" w:type="dxa"/>
+            <w:shd w:val="clear" w:color="auto" w:fill="D9D9D9" w:themeFill="background1" w:themeFillShade="D9"/>
+          </w:tcPr>
+          <w:p>
+            <w:r>
+              <w:rPr>
+                <w:rFonts w:hint="eastAsia"/>
+              </w:rPr>
+              <w:t>V</w:t>
+            </w:r>
+            <w:r>
+              <w:t xml:space="preserve">alidé ? </w:t>
+            </w:r>
+          </w:p>
+        </w:tc>
+        <w:tc>
+          <w:tcPr>
+            <w:tcW w:w="7053" w:type="dxa"/>
+            <w:shd w:val="clear" w:color="auto" w:fill="D9D9D9" w:themeFill="background1" w:themeFillShade="D9"/>
+          </w:tcPr>
+          <w:p>
+            <w:r>
+              <w:t>Oui</w:t>
+            </w:r>
+          </w:p>
+        </w:tc>
+      </w:tr>
+    </w:tbl>
+    <w:p>
+      <w:pPr>
+        <w:jc w:val="center"/>
         <w:rPr>
           <w:rFonts w:asciiTheme="majorHAnsi" w:hAnsiTheme="majorHAnsi"/>
           <w:sz w:val="32"/>
         </w:rPr>
       </w:pPr>
+      <w:r>
+        <w:rPr>
+          <w:rFonts w:asciiTheme="majorHAnsi" w:hAnsiTheme="majorHAnsi"/>
+          <w:noProof/>
+          <w:sz w:val="32"/>
+          <w:lang w:val="en-US" w:eastAsia="zh-CN"/>
+        </w:rPr>
+        <w:drawing>
+          <wp:inline distT="0" distB="0" distL="0" distR="0" wp14:anchorId="4637D5F9" wp14:editId="671897F5">
+            <wp:extent cx="4876060" cy="2615332"/>
+            <wp:effectExtent l="0" t="0" r="1270" b="0"/>
+            <wp:docPr id="23" name="图片 5" descr="Robot%20init%20TIMERA%201.PNG"/>
+            <wp:cNvGraphicFramePr>
+              <a:graphicFrameLocks xmlns:a="http://schemas.openxmlformats.org/drawingml/2006/main" noChangeAspect="1"/>
+            </wp:cNvGraphicFramePr>
+            <a:graphic xmlns:a="http://schemas.openxmlformats.org/drawingml/2006/main">
+              <a:graphicData uri="http://schemas.openxmlformats.org/drawingml/2006/picture">
+                <pic:pic xmlns:pic="http://schemas.openxmlformats.org/drawingml/2006/picture">
+                  <pic:nvPicPr>
+                    <pic:cNvPr id="0" name="Picture 1" descr="Robot%20init%20TIMERA%201.PNG"/>
+                    <pic:cNvPicPr>
+                      <a:picLocks noChangeAspect="1" noChangeArrowheads="1"/>
+                    </pic:cNvPicPr>
+                  </pic:nvPicPr>
+                  <pic:blipFill>
+                    <a:blip r:embed="rId28">
+                      <a:extLst>
+                        <a:ext uri="{28A0092B-C50C-407E-A947-70E740481C1C}">
+                          <a14:useLocalDpi xmlns:a14="http://schemas.microsoft.com/office/drawing/2010/main" val="0"/>
+                        </a:ext>
+                      </a:extLst>
+                    </a:blip>
+                    <a:srcRect/>
+                    <a:stretch>
+                      <a:fillRect/>
+                    </a:stretch>
+                  </pic:blipFill>
+                  <pic:spPr bwMode="auto">
+                    <a:xfrm>
+                      <a:off x="0" y="0"/>
+                      <a:ext cx="5012299" cy="2688405"/>
+                    </a:xfrm>
+                    <a:prstGeom prst="rect">
+                      <a:avLst/>
+                    </a:prstGeom>
+                    <a:noFill/>
+                    <a:ln>
+                      <a:noFill/>
+                    </a:ln>
+                  </pic:spPr>
+                </pic:pic>
+              </a:graphicData>
+            </a:graphic>
+          </wp:inline>
+        </w:drawing>
+      </w:r>
+    </w:p>
+    <w:p>
+      <w:pPr>
+        <w:jc w:val="center"/>
+        <w:rPr>
+          <w:rFonts w:asciiTheme="majorHAnsi" w:hAnsiTheme="majorHAnsi"/>
+          <w:sz w:val="32"/>
+        </w:rPr>
+      </w:pPr>
+      <w:r>
+        <w:rPr>
+          <w:rFonts w:asciiTheme="majorHAnsi" w:hAnsiTheme="majorHAnsi"/>
+          <w:noProof/>
+          <w:sz w:val="32"/>
+          <w:lang w:val="en-US" w:eastAsia="zh-CN"/>
+        </w:rPr>
+        <w:drawing>
+          <wp:inline distT="0" distB="0" distL="0" distR="0" wp14:anchorId="358A7E6D" wp14:editId="1D20EF12">
+            <wp:extent cx="4995840" cy="3287955"/>
+            <wp:effectExtent l="0" t="0" r="0" b="8255"/>
+            <wp:docPr id="24" name="图片 6" descr="Robot%20init%20TIMERA%202.PNG"/>
+            <wp:cNvGraphicFramePr>
+              <a:graphicFrameLocks xmlns:a="http://schemas.openxmlformats.org/drawingml/2006/main" noChangeAspect="1"/>
+            </wp:cNvGraphicFramePr>
+            <a:graphic xmlns:a="http://schemas.openxmlformats.org/drawingml/2006/main">
+              <a:graphicData uri="http://schemas.openxmlformats.org/drawingml/2006/picture">
+                <pic:pic xmlns:pic="http://schemas.openxmlformats.org/drawingml/2006/picture">
+                  <pic:nvPicPr>
+                    <pic:cNvPr id="0" name="Picture 2" descr="Robot%20init%20TIMERA%202.PNG"/>
+                    <pic:cNvPicPr>
+                      <a:picLocks noChangeAspect="1" noChangeArrowheads="1"/>
+                    </pic:cNvPicPr>
+                  </pic:nvPicPr>
+                  <pic:blipFill>
+                    <a:blip r:embed="rId29">
+                      <a:extLst>
+                        <a:ext uri="{28A0092B-C50C-407E-A947-70E740481C1C}">
+                          <a14:useLocalDpi xmlns:a14="http://schemas.microsoft.com/office/drawing/2010/main" val="0"/>
+                        </a:ext>
+                      </a:extLst>
+                    </a:blip>
+                    <a:srcRect/>
+                    <a:stretch>
+                      <a:fillRect/>
+                    </a:stretch>
+                  </pic:blipFill>
+                  <pic:spPr bwMode="auto">
+                    <a:xfrm>
+                      <a:off x="0" y="0"/>
+                      <a:ext cx="5032172" cy="3311866"/>
+                    </a:xfrm>
+                    <a:prstGeom prst="rect">
+                      <a:avLst/>
+                    </a:prstGeom>
+                    <a:noFill/>
+                    <a:ln>
+                      <a:noFill/>
+                    </a:ln>
+                  </pic:spPr>
+                </pic:pic>
+              </a:graphicData>
+            </a:graphic>
+          </wp:inline>
+        </w:drawing>
+      </w:r>
+    </w:p>
+    <w:p>
+      <w:pPr>
+        <w:rPr>
+          <w:rFonts w:asciiTheme="majorHAnsi" w:hAnsiTheme="majorHAnsi"/>
+          <w:sz w:val="32"/>
+        </w:rPr>
+      </w:pPr>
+    </w:p>
+    <w:tbl>
+      <w:tblPr>
+        <w:tblStyle w:val="Grilledutableau"/>
+        <w:tblW w:w="0" w:type="auto"/>
+        <w:tblLook w:val="04A0" w:firstRow="1" w:lastRow="0" w:firstColumn="1" w:lastColumn="0" w:noHBand="0" w:noVBand="1"/>
+      </w:tblPr>
+      <w:tblGrid>
+        <w:gridCol w:w="2235"/>
+        <w:gridCol w:w="7053"/>
+      </w:tblGrid>
+      <w:tr>
+        <w:tc>
+          <w:tcPr>
+            <w:tcW w:w="2235" w:type="dxa"/>
+            <w:shd w:val="clear" w:color="auto" w:fill="548DD4" w:themeFill="text2" w:themeFillTint="99"/>
+          </w:tcPr>
+          <w:p>
+            <w:r>
+              <w:rPr>
+                <w:rFonts w:hint="eastAsia"/>
+              </w:rPr>
+              <w:lastRenderedPageBreak/>
+              <w:t>N</w:t>
+            </w:r>
+            <w:r>
+              <w:t xml:space="preserve">om de la fonction : </w:t>
+            </w:r>
+          </w:p>
+        </w:tc>
+        <w:tc>
+          <w:tcPr>
+            <w:tcW w:w="7053" w:type="dxa"/>
+            <w:shd w:val="clear" w:color="auto" w:fill="548DD4" w:themeFill="text2" w:themeFillTint="99"/>
+          </w:tcPr>
+          <w:p>
+            <w:proofErr w:type="spellStart"/>
+            <w:r>
+              <w:rPr>
+                <w:rFonts w:hint="eastAsia"/>
+              </w:rPr>
+              <w:t>Choix_direction</w:t>
+            </w:r>
+            <w:proofErr w:type="spellEnd"/>
+          </w:p>
+        </w:tc>
+      </w:tr>
+      <w:tr>
+        <w:tc>
+          <w:tcPr>
+            <w:tcW w:w="2235" w:type="dxa"/>
+            <w:shd w:val="clear" w:color="auto" w:fill="D9D9D9" w:themeFill="background1" w:themeFillShade="D9"/>
+          </w:tcPr>
+          <w:p>
+            <w:r>
+              <w:t>Méthode de test</w:t>
+            </w:r>
+          </w:p>
+        </w:tc>
+        <w:tc>
+          <w:tcPr>
+            <w:tcW w:w="7053" w:type="dxa"/>
+            <w:shd w:val="clear" w:color="auto" w:fill="D9D9D9" w:themeFill="background1" w:themeFillShade="D9"/>
+          </w:tcPr>
+          <w:p>
+            <w:pPr>
+              <w:rPr>
+                <w:lang w:eastAsia="zh-CN"/>
+              </w:rPr>
+            </w:pPr>
+            <w:r>
+              <w:t xml:space="preserve">Voir les </w:t>
+            </w:r>
+            <w:r>
+              <w:rPr>
+                <w:rFonts w:hint="eastAsia"/>
+                <w:lang w:eastAsia="zh-CN"/>
+              </w:rPr>
+              <w:t>P</w:t>
+            </w:r>
+            <w:r>
+              <w:rPr>
+                <w:lang w:eastAsia="zh-CN"/>
+              </w:rPr>
+              <w:t>2.1 et P2.5</w:t>
+            </w:r>
+            <w:r>
+              <w:t xml:space="preserve"> sont bien les valeurs correspondantes au sens rotation.</w:t>
+            </w:r>
+          </w:p>
+        </w:tc>
+      </w:tr>
+      <w:tr>
+        <w:tc>
+          <w:tcPr>
+            <w:tcW w:w="2235" w:type="dxa"/>
+            <w:shd w:val="clear" w:color="auto" w:fill="D9D9D9" w:themeFill="background1" w:themeFillShade="D9"/>
+          </w:tcPr>
+          <w:p>
+            <w:r>
+              <w:rPr>
+                <w:rFonts w:hint="eastAsia"/>
+              </w:rPr>
+              <w:t>R</w:t>
+            </w:r>
+            <w:r>
+              <w:t>ésultat attendu</w:t>
+            </w:r>
+          </w:p>
+        </w:tc>
+        <w:tc>
+          <w:tcPr>
+            <w:tcW w:w="7053" w:type="dxa"/>
+            <w:shd w:val="clear" w:color="auto" w:fill="D9D9D9" w:themeFill="background1" w:themeFillShade="D9"/>
+          </w:tcPr>
+          <w:p>
+            <w:r>
+              <w:t>Avancer (P2.1 = 1, P2.5 = 1),</w:t>
+            </w:r>
+          </w:p>
+          <w:p>
+            <w:r>
+              <w:t>Reculer (P2.1 = 0, P2.5 = 0),</w:t>
+            </w:r>
+          </w:p>
+          <w:p>
+            <w:r>
+              <w:t xml:space="preserve">Tourner à gauche (P2.1 = 0, P2.5 = </w:t>
+            </w:r>
+            <w:proofErr w:type="gramStart"/>
+            <w:r>
+              <w:t>1 )</w:t>
+            </w:r>
+            <w:proofErr w:type="gramEnd"/>
+            <w:r>
+              <w:t>,</w:t>
+            </w:r>
+          </w:p>
+          <w:p>
+            <w:r>
+              <w:t>Tourner à droite (P2.1 = 1, P2.5 = 0)</w:t>
+            </w:r>
+          </w:p>
+        </w:tc>
+      </w:tr>
+      <w:tr>
+        <w:tc>
+          <w:tcPr>
+            <w:tcW w:w="2235" w:type="dxa"/>
+            <w:shd w:val="clear" w:color="auto" w:fill="D9D9D9" w:themeFill="background1" w:themeFillShade="D9"/>
+          </w:tcPr>
+          <w:p>
+            <w:r>
+              <w:rPr>
+                <w:rFonts w:hint="eastAsia"/>
+              </w:rPr>
+              <w:t>R</w:t>
+            </w:r>
+            <w:r>
+              <w:t>ésultat obtenu</w:t>
+            </w:r>
+          </w:p>
+        </w:tc>
+        <w:tc>
+          <w:tcPr>
+            <w:tcW w:w="7053" w:type="dxa"/>
+            <w:shd w:val="clear" w:color="auto" w:fill="D9D9D9" w:themeFill="background1" w:themeFillShade="D9"/>
+          </w:tcPr>
+          <w:p>
+            <w:r>
+              <w:t>Voir sur le photo</w:t>
+            </w:r>
+          </w:p>
+        </w:tc>
+      </w:tr>
+      <w:tr>
+        <w:tc>
+          <w:tcPr>
+            <w:tcW w:w="2235" w:type="dxa"/>
+            <w:shd w:val="clear" w:color="auto" w:fill="D9D9D9" w:themeFill="background1" w:themeFillShade="D9"/>
+          </w:tcPr>
+          <w:p>
+            <w:r>
+              <w:rPr>
+                <w:rFonts w:hint="eastAsia"/>
+              </w:rPr>
+              <w:t>V</w:t>
+            </w:r>
+            <w:r>
+              <w:t xml:space="preserve">alidé ? </w:t>
+            </w:r>
+          </w:p>
+        </w:tc>
+        <w:tc>
+          <w:tcPr>
+            <w:tcW w:w="7053" w:type="dxa"/>
+            <w:shd w:val="clear" w:color="auto" w:fill="D9D9D9" w:themeFill="background1" w:themeFillShade="D9"/>
+          </w:tcPr>
+          <w:p>
+            <w:r>
+              <w:t>Oui</w:t>
+            </w:r>
+          </w:p>
+        </w:tc>
+      </w:tr>
+    </w:tbl>
+    <w:p/>
+    <w:p>
+      <w:r>
+        <w:rPr>
+          <w:noProof/>
+        </w:rPr>
+        <w:drawing>
+          <wp:inline distT="0" distB="0" distL="0" distR="0">
+            <wp:extent cx="5760720" cy="2397771"/>
+            <wp:effectExtent l="0" t="0" r="0" b="2540"/>
+            <wp:docPr id="33" name="Image 33"/>
+            <wp:cNvGraphicFramePr>
+              <a:graphicFrameLocks xmlns:a="http://schemas.openxmlformats.org/drawingml/2006/main" noChangeAspect="1"/>
+            </wp:cNvGraphicFramePr>
+            <a:graphic xmlns:a="http://schemas.openxmlformats.org/drawingml/2006/main">
+              <a:graphicData uri="http://schemas.openxmlformats.org/drawingml/2006/picture">
+                <pic:pic xmlns:pic="http://schemas.openxmlformats.org/drawingml/2006/picture">
+                  <pic:nvPicPr>
+                    <pic:cNvPr id="0" name="Picture 8"/>
+                    <pic:cNvPicPr>
+                      <a:picLocks noChangeAspect="1" noChangeArrowheads="1"/>
+                    </pic:cNvPicPr>
+                  </pic:nvPicPr>
+                  <pic:blipFill>
+                    <a:blip r:embed="rId30" cstate="print">
+                      <a:extLst>
+                        <a:ext uri="{28A0092B-C50C-407E-A947-70E740481C1C}">
+                          <a14:useLocalDpi xmlns:a14="http://schemas.microsoft.com/office/drawing/2010/main" val="0"/>
+                        </a:ext>
+                      </a:extLst>
+                    </a:blip>
+                    <a:srcRect/>
+                    <a:stretch>
+                      <a:fillRect/>
+                    </a:stretch>
+                  </pic:blipFill>
+                  <pic:spPr bwMode="auto">
+                    <a:xfrm>
+                      <a:off x="0" y="0"/>
+                      <a:ext cx="5760720" cy="2397771"/>
+                    </a:xfrm>
+                    <a:prstGeom prst="rect">
+                      <a:avLst/>
+                    </a:prstGeom>
+                    <a:noFill/>
+                    <a:ln>
+                      <a:noFill/>
+                    </a:ln>
+                  </pic:spPr>
+                </pic:pic>
+              </a:graphicData>
+            </a:graphic>
+          </wp:inline>
+        </w:drawing>
+      </w:r>
+    </w:p>
+    <w:p>
+      <w:r>
+        <w:rPr>
+          <w:rFonts w:hint="eastAsia"/>
+        </w:rPr>
+        <w:t>T</w:t>
+      </w:r>
+      <w:r>
+        <w:t>ip : avancer puis tourner à gauche</w:t>
+      </w:r>
+    </w:p>
+    <w:tbl>
+      <w:tblPr>
+        <w:tblStyle w:val="Grilledutableau"/>
+        <w:tblW w:w="0" w:type="auto"/>
+        <w:tblLook w:val="04A0" w:firstRow="1" w:lastRow="0" w:firstColumn="1" w:lastColumn="0" w:noHBand="0" w:noVBand="1"/>
+      </w:tblPr>
+      <w:tblGrid>
+        <w:gridCol w:w="2235"/>
+        <w:gridCol w:w="7053"/>
+      </w:tblGrid>
+      <w:tr>
+        <w:tc>
+          <w:tcPr>
+            <w:tcW w:w="2235" w:type="dxa"/>
+            <w:shd w:val="clear" w:color="auto" w:fill="548DD4" w:themeFill="text2" w:themeFillTint="99"/>
+          </w:tcPr>
+          <w:p>
+            <w:r>
+              <w:rPr>
+                <w:rFonts w:hint="eastAsia"/>
+              </w:rPr>
+              <w:t>N</w:t>
+            </w:r>
+            <w:r>
+              <w:t xml:space="preserve">om de la fonction : </w:t>
+            </w:r>
+          </w:p>
+        </w:tc>
+        <w:tc>
+          <w:tcPr>
+            <w:tcW w:w="7053" w:type="dxa"/>
+            <w:shd w:val="clear" w:color="auto" w:fill="548DD4" w:themeFill="text2" w:themeFillTint="99"/>
+          </w:tcPr>
+          <w:p>
+            <w:proofErr w:type="spellStart"/>
+            <w:r>
+              <w:rPr>
+                <w:rFonts w:hint="eastAsia"/>
+              </w:rPr>
+              <w:t>Vitesse_moteurs</w:t>
+            </w:r>
+            <w:proofErr w:type="spellEnd"/>
+          </w:p>
+        </w:tc>
+      </w:tr>
+      <w:tr>
+        <w:tc>
+          <w:tcPr>
+            <w:tcW w:w="2235" w:type="dxa"/>
+            <w:shd w:val="clear" w:color="auto" w:fill="D9D9D9" w:themeFill="background1" w:themeFillShade="D9"/>
+          </w:tcPr>
+          <w:p>
+            <w:r>
+              <w:t>Méthode de test</w:t>
+            </w:r>
+          </w:p>
+        </w:tc>
+        <w:tc>
+          <w:tcPr>
+            <w:tcW w:w="7053" w:type="dxa"/>
+            <w:shd w:val="clear" w:color="auto" w:fill="D9D9D9" w:themeFill="background1" w:themeFillShade="D9"/>
+          </w:tcPr>
+          <w:p>
+            <w:r>
+              <w:t>Voir les registres est bien identique que ceux qu’on veut.</w:t>
+            </w:r>
+          </w:p>
+          <w:p>
+            <w:pPr>
+              <w:rPr>
+                <w:lang w:eastAsia="zh-CN"/>
+              </w:rPr>
+            </w:pPr>
+            <w:r>
+              <w:t>(TA1CCR1 et TA1CCR2)</w:t>
+            </w:r>
+          </w:p>
+        </w:tc>
+      </w:tr>
+      <w:tr>
+        <w:tc>
+          <w:tcPr>
+            <w:tcW w:w="2235" w:type="dxa"/>
+            <w:shd w:val="clear" w:color="auto" w:fill="D9D9D9" w:themeFill="background1" w:themeFillShade="D9"/>
+          </w:tcPr>
+          <w:p>
+            <w:r>
+              <w:rPr>
+                <w:rFonts w:hint="eastAsia"/>
+              </w:rPr>
+              <w:t>R</w:t>
+            </w:r>
+            <w:r>
+              <w:t>ésultat attendu</w:t>
+            </w:r>
+          </w:p>
+        </w:tc>
+        <w:tc>
+          <w:tcPr>
+            <w:tcW w:w="7053" w:type="dxa"/>
+            <w:shd w:val="clear" w:color="auto" w:fill="D9D9D9" w:themeFill="background1" w:themeFillShade="D9"/>
+          </w:tcPr>
+          <w:p>
+            <w:r>
+              <w:t>Comparer les valeurs de registre (TA1CCR1 et TA1CCR2) avec les entrées de fonction (</w:t>
+            </w:r>
+            <w:proofErr w:type="spellStart"/>
+            <w:r>
+              <w:t>vit_gauche</w:t>
+            </w:r>
+            <w:proofErr w:type="spellEnd"/>
+            <w:r>
+              <w:t xml:space="preserve"> et </w:t>
+            </w:r>
+            <w:proofErr w:type="spellStart"/>
+            <w:r>
+              <w:t>vit_droite</w:t>
+            </w:r>
+            <w:proofErr w:type="spellEnd"/>
+            <w:r>
+              <w:t>).</w:t>
+            </w:r>
+          </w:p>
+          <w:p>
+            <w:r>
+              <w:t>Voir sur la spécification :</w:t>
+            </w:r>
+          </w:p>
+          <w:p>
+            <w:pPr>
+              <w:rPr>
+                <w:color w:val="000000" w:themeColor="text1"/>
+              </w:rPr>
+            </w:pPr>
+            <w:proofErr w:type="spellStart"/>
+            <w:proofErr w:type="gramStart"/>
+            <w:r>
+              <w:rPr>
+                <w:color w:val="000000" w:themeColor="text1"/>
+              </w:rPr>
+              <w:t>vit</w:t>
+            </w:r>
+            <w:proofErr w:type="gramEnd"/>
+            <w:r>
+              <w:rPr>
+                <w:color w:val="000000" w:themeColor="text1"/>
+              </w:rPr>
+              <w:t>_gauche</w:t>
+            </w:r>
+            <w:proofErr w:type="spellEnd"/>
+            <w:r>
+              <w:rPr>
+                <w:color w:val="000000" w:themeColor="text1"/>
+              </w:rPr>
+              <w:t xml:space="preserve"> = 190</w:t>
+            </w:r>
+            <w:r>
+              <w:rPr>
+                <w:color w:val="000000" w:themeColor="text1"/>
+              </w:rPr>
+              <w:t xml:space="preserve">, </w:t>
+            </w:r>
+            <w:proofErr w:type="spellStart"/>
+            <w:r>
+              <w:rPr>
+                <w:color w:val="000000" w:themeColor="text1"/>
+              </w:rPr>
+              <w:t>vit_droite</w:t>
+            </w:r>
+            <w:proofErr w:type="spellEnd"/>
+            <w:r>
+              <w:rPr>
+                <w:color w:val="000000" w:themeColor="text1"/>
+              </w:rPr>
+              <w:t xml:space="preserve"> = 190</w:t>
+            </w:r>
+            <w:r>
+              <w:rPr>
+                <w:color w:val="000000" w:themeColor="text1"/>
+              </w:rPr>
+              <w:t>.</w:t>
+            </w:r>
+          </w:p>
+        </w:tc>
+      </w:tr>
+      <w:tr>
+        <w:tc>
+          <w:tcPr>
+            <w:tcW w:w="2235" w:type="dxa"/>
+            <w:shd w:val="clear" w:color="auto" w:fill="D9D9D9" w:themeFill="background1" w:themeFillShade="D9"/>
+          </w:tcPr>
+          <w:p>
+            <w:r>
+              <w:rPr>
+                <w:rFonts w:hint="eastAsia"/>
+              </w:rPr>
+              <w:t>R</w:t>
+            </w:r>
+            <w:r>
+              <w:t>ésultat obtenu</w:t>
+            </w:r>
+          </w:p>
+        </w:tc>
+        <w:tc>
+          <w:tcPr>
+            <w:tcW w:w="7053" w:type="dxa"/>
+            <w:shd w:val="clear" w:color="auto" w:fill="D9D9D9" w:themeFill="background1" w:themeFillShade="D9"/>
+          </w:tcPr>
+          <w:p>
+            <w:r>
+              <w:t>Voir sur le photo</w:t>
+            </w:r>
+          </w:p>
+        </w:tc>
+      </w:tr>
+      <w:tr>
+        <w:tc>
+          <w:tcPr>
+            <w:tcW w:w="2235" w:type="dxa"/>
+            <w:shd w:val="clear" w:color="auto" w:fill="D9D9D9" w:themeFill="background1" w:themeFillShade="D9"/>
+          </w:tcPr>
+          <w:p>
+            <w:r>
+              <w:rPr>
+                <w:rFonts w:hint="eastAsia"/>
+              </w:rPr>
+              <w:t>V</w:t>
+            </w:r>
+            <w:r>
+              <w:t xml:space="preserve">alidé ? </w:t>
+            </w:r>
+          </w:p>
+        </w:tc>
+        <w:tc>
+          <w:tcPr>
+            <w:tcW w:w="7053" w:type="dxa"/>
+            <w:shd w:val="clear" w:color="auto" w:fill="D9D9D9" w:themeFill="background1" w:themeFillShade="D9"/>
+          </w:tcPr>
+          <w:p>
+            <w:r>
+              <w:t>Oui</w:t>
+            </w:r>
+          </w:p>
+        </w:tc>
+      </w:tr>
+    </w:tbl>
+    <w:p/>
+    <w:p>
+      <w:r>
+        <w:rPr>
+          <w:noProof/>
+        </w:rPr>
+        <w:drawing>
+          <wp:inline distT="0" distB="0" distL="0" distR="0" wp14:anchorId="1380465B" wp14:editId="3B17C91B">
+            <wp:extent cx="5767070" cy="453390"/>
+            <wp:effectExtent l="0" t="0" r="5080" b="3810"/>
+            <wp:docPr id="25" name="Image 25"/>
+            <wp:cNvGraphicFramePr>
+              <a:graphicFrameLocks xmlns:a="http://schemas.openxmlformats.org/drawingml/2006/main" noChangeAspect="1"/>
+            </wp:cNvGraphicFramePr>
+            <a:graphic xmlns:a="http://schemas.openxmlformats.org/drawingml/2006/main">
+              <a:graphicData uri="http://schemas.openxmlformats.org/drawingml/2006/picture">
+                <pic:pic xmlns:pic="http://schemas.openxmlformats.org/drawingml/2006/picture">
+                  <pic:nvPicPr>
+                    <pic:cNvPr id="1" name=""/>
+                    <pic:cNvPicPr/>
+                  </pic:nvPicPr>
+                  <pic:blipFill>
+                    <a:blip r:embed="rId31"/>
+                    <a:stretch>
+                      <a:fillRect/>
+                    </a:stretch>
+                  </pic:blipFill>
+                  <pic:spPr>
+                    <a:xfrm>
+                      <a:off x="0" y="0"/>
+                      <a:ext cx="5767070" cy="453390"/>
+                    </a:xfrm>
+                    <a:prstGeom prst="rect">
+                      <a:avLst/>
+                    </a:prstGeom>
+                  </pic:spPr>
+                </pic:pic>
+              </a:graphicData>
+            </a:graphic>
+          </wp:inline>
+        </w:drawing>
+      </w:r>
+    </w:p>
+    <w:p/>
+    <w:tbl>
+      <w:tblPr>
+        <w:tblStyle w:val="Grilledutableau"/>
+        <w:tblW w:w="0" w:type="auto"/>
+        <w:tblLook w:val="04A0" w:firstRow="1" w:lastRow="0" w:firstColumn="1" w:lastColumn="0" w:noHBand="0" w:noVBand="1"/>
+      </w:tblPr>
+      <w:tblGrid>
+        <w:gridCol w:w="2235"/>
+        <w:gridCol w:w="7053"/>
+      </w:tblGrid>
+      <w:tr>
+        <w:tc>
+          <w:tcPr>
+            <w:tcW w:w="2235" w:type="dxa"/>
+            <w:shd w:val="clear" w:color="auto" w:fill="548DD4" w:themeFill="text2" w:themeFillTint="99"/>
+          </w:tcPr>
+          <w:p>
+            <w:r>
+              <w:rPr>
+                <w:rFonts w:hint="eastAsia"/>
+              </w:rPr>
+              <w:t>N</w:t>
+            </w:r>
+            <w:r>
+              <w:t xml:space="preserve">om de la fonction : </w:t>
+            </w:r>
+          </w:p>
+        </w:tc>
+        <w:tc>
+          <w:tcPr>
+            <w:tcW w:w="7053" w:type="dxa"/>
+            <w:shd w:val="clear" w:color="auto" w:fill="548DD4" w:themeFill="text2" w:themeFillTint="99"/>
+          </w:tcPr>
+          <w:p>
+            <w:proofErr w:type="spellStart"/>
+            <w:r>
+              <w:rPr>
+                <w:rFonts w:hint="eastAsia"/>
+              </w:rPr>
+              <w:t>Arret_robot</w:t>
+            </w:r>
+            <w:proofErr w:type="spellEnd"/>
+          </w:p>
+        </w:tc>
+      </w:tr>
+      <w:tr>
+        <w:tc>
+          <w:tcPr>
+            <w:tcW w:w="2235" w:type="dxa"/>
+            <w:shd w:val="clear" w:color="auto" w:fill="D9D9D9" w:themeFill="background1" w:themeFillShade="D9"/>
+          </w:tcPr>
+          <w:p>
+            <w:r>
+              <w:t>Méthode de test</w:t>
+            </w:r>
+          </w:p>
+        </w:tc>
+        <w:tc>
+          <w:tcPr>
+            <w:tcW w:w="7053" w:type="dxa"/>
+            <w:shd w:val="clear" w:color="auto" w:fill="D9D9D9" w:themeFill="background1" w:themeFillShade="D9"/>
+          </w:tcPr>
+          <w:p>
+            <w:r>
+              <w:t>Voir le signal sorti est bien correspondant au mode choisit.</w:t>
+            </w:r>
+          </w:p>
+          <w:p>
+            <w:pPr>
+              <w:rPr>
+                <w:lang w:eastAsia="zh-CN"/>
+              </w:rPr>
+            </w:pPr>
+            <w:r>
+              <w:t>(TA1CCR1 et TA1CCR2)</w:t>
+            </w:r>
+          </w:p>
+        </w:tc>
+      </w:tr>
+      <w:tr>
+        <w:tc>
+          <w:tcPr>
+            <w:tcW w:w="2235" w:type="dxa"/>
+            <w:shd w:val="clear" w:color="auto" w:fill="D9D9D9" w:themeFill="background1" w:themeFillShade="D9"/>
+          </w:tcPr>
+          <w:p>
+            <w:r>
+              <w:rPr>
+                <w:rFonts w:hint="eastAsia"/>
+              </w:rPr>
+              <w:t>R</w:t>
+            </w:r>
+            <w:r>
+              <w:t>ésultat attendu</w:t>
+            </w:r>
+          </w:p>
+        </w:tc>
+        <w:tc>
+          <w:tcPr>
+            <w:tcW w:w="7053" w:type="dxa"/>
+            <w:shd w:val="clear" w:color="auto" w:fill="D9D9D9" w:themeFill="background1" w:themeFillShade="D9"/>
+          </w:tcPr>
+          <w:p>
+            <w:r>
+              <w:t>Comparer le signal sorti avec le signal PWM de OUTMOD_0.</w:t>
+            </w:r>
+          </w:p>
+        </w:tc>
+      </w:tr>
+      <w:tr>
+        <w:tc>
+          <w:tcPr>
+            <w:tcW w:w="2235" w:type="dxa"/>
+            <w:shd w:val="clear" w:color="auto" w:fill="D9D9D9" w:themeFill="background1" w:themeFillShade="D9"/>
+          </w:tcPr>
+          <w:p>
+            <w:r>
+              <w:rPr>
+                <w:rFonts w:hint="eastAsia"/>
+              </w:rPr>
+              <w:lastRenderedPageBreak/>
+              <w:t>R</w:t>
+            </w:r>
+            <w:r>
+              <w:t>ésultat obtenu</w:t>
+            </w:r>
+          </w:p>
+        </w:tc>
+        <w:tc>
+          <w:tcPr>
+            <w:tcW w:w="7053" w:type="dxa"/>
+            <w:shd w:val="clear" w:color="auto" w:fill="D9D9D9" w:themeFill="background1" w:themeFillShade="D9"/>
+          </w:tcPr>
+          <w:p>
+            <w:r>
+              <w:t>Voir sur le photo</w:t>
+            </w:r>
+          </w:p>
+        </w:tc>
+      </w:tr>
+      <w:tr>
+        <w:tc>
+          <w:tcPr>
+            <w:tcW w:w="2235" w:type="dxa"/>
+            <w:shd w:val="clear" w:color="auto" w:fill="D9D9D9" w:themeFill="background1" w:themeFillShade="D9"/>
+          </w:tcPr>
+          <w:p>
+            <w:r>
+              <w:rPr>
+                <w:rFonts w:hint="eastAsia"/>
+              </w:rPr>
+              <w:t>V</w:t>
+            </w:r>
+            <w:r>
+              <w:t xml:space="preserve">alidé ? </w:t>
+            </w:r>
+          </w:p>
+        </w:tc>
+        <w:tc>
+          <w:tcPr>
+            <w:tcW w:w="7053" w:type="dxa"/>
+            <w:shd w:val="clear" w:color="auto" w:fill="D9D9D9" w:themeFill="background1" w:themeFillShade="D9"/>
+          </w:tcPr>
+          <w:p>
+            <w:r>
+              <w:t>Oui</w:t>
+            </w:r>
+          </w:p>
+        </w:tc>
+      </w:tr>
+    </w:tbl>
+    <w:p>
+      <w:pPr>
+        <w:rPr>
+          <w:noProof/>
+        </w:rPr>
+      </w:pPr>
+    </w:p>
+    <w:p>
+      <w:r>
+        <w:rPr>
+          <w:noProof/>
+        </w:rPr>
+        <w:drawing>
+          <wp:inline distT="0" distB="0" distL="0" distR="0" wp14:anchorId="1A8AE58E" wp14:editId="5D953CC5">
+            <wp:extent cx="5760720" cy="213360"/>
+            <wp:effectExtent l="0" t="0" r="0" b="0"/>
+            <wp:docPr id="26" name="Image 26"/>
+            <wp:cNvGraphicFramePr>
+              <a:graphicFrameLocks xmlns:a="http://schemas.openxmlformats.org/drawingml/2006/main" noChangeAspect="1"/>
+            </wp:cNvGraphicFramePr>
+            <a:graphic xmlns:a="http://schemas.openxmlformats.org/drawingml/2006/main">
+              <a:graphicData uri="http://schemas.openxmlformats.org/drawingml/2006/picture">
+                <pic:pic xmlns:pic="http://schemas.openxmlformats.org/drawingml/2006/picture">
+                  <pic:nvPicPr>
+                    <pic:cNvPr id="1" name=""/>
+                    <pic:cNvPicPr/>
+                  </pic:nvPicPr>
+                  <pic:blipFill>
+                    <a:blip r:embed="rId32"/>
+                    <a:stretch>
+                      <a:fillRect/>
+                    </a:stretch>
+                  </pic:blipFill>
+                  <pic:spPr>
+                    <a:xfrm>
+                      <a:off x="0" y="0"/>
+                      <a:ext cx="5760720" cy="213360"/>
+                    </a:xfrm>
+                    <a:prstGeom prst="rect">
+                      <a:avLst/>
+                    </a:prstGeom>
+                  </pic:spPr>
+                </pic:pic>
+              </a:graphicData>
+            </a:graphic>
+          </wp:inline>
+        </w:drawing>
+      </w:r>
+    </w:p>
+    <w:p/>
+    <w:tbl>
+      <w:tblPr>
+        <w:tblStyle w:val="Grilledutableau"/>
+        <w:tblW w:w="0" w:type="auto"/>
+        <w:tblLook w:val="04A0" w:firstRow="1" w:lastRow="0" w:firstColumn="1" w:lastColumn="0" w:noHBand="0" w:noVBand="1"/>
+      </w:tblPr>
+      <w:tblGrid>
+        <w:gridCol w:w="2235"/>
+        <w:gridCol w:w="7053"/>
+      </w:tblGrid>
+      <w:tr>
+        <w:tc>
+          <w:tcPr>
+            <w:tcW w:w="2235" w:type="dxa"/>
+            <w:shd w:val="clear" w:color="auto" w:fill="548DD4" w:themeFill="text2" w:themeFillTint="99"/>
+          </w:tcPr>
+          <w:p>
+            <w:r>
+              <w:rPr>
+                <w:rFonts w:hint="eastAsia"/>
+              </w:rPr>
+              <w:t>N</w:t>
+            </w:r>
+            <w:r>
+              <w:t xml:space="preserve">om de la fonction : </w:t>
+            </w:r>
+          </w:p>
+        </w:tc>
+        <w:tc>
+          <w:tcPr>
+            <w:tcW w:w="7053" w:type="dxa"/>
+            <w:shd w:val="clear" w:color="auto" w:fill="548DD4" w:themeFill="text2" w:themeFillTint="99"/>
+          </w:tcPr>
+          <w:p>
+            <w:proofErr w:type="spellStart"/>
+            <w:r>
+              <w:rPr>
+                <w:rFonts w:hint="eastAsia"/>
+              </w:rPr>
+              <w:t>Demarrer_robot</w:t>
+            </w:r>
+            <w:proofErr w:type="spellEnd"/>
+          </w:p>
+        </w:tc>
+      </w:tr>
+      <w:tr>
+        <w:tc>
+          <w:tcPr>
+            <w:tcW w:w="2235" w:type="dxa"/>
+            <w:shd w:val="clear" w:color="auto" w:fill="D9D9D9" w:themeFill="background1" w:themeFillShade="D9"/>
+          </w:tcPr>
+          <w:p>
+            <w:r>
+              <w:t>Méthode de test</w:t>
+            </w:r>
+          </w:p>
+        </w:tc>
+        <w:tc>
+          <w:tcPr>
+            <w:tcW w:w="7053" w:type="dxa"/>
+            <w:shd w:val="clear" w:color="auto" w:fill="D9D9D9" w:themeFill="background1" w:themeFillShade="D9"/>
+          </w:tcPr>
+          <w:p>
+            <w:r>
+              <w:t>Voir le signal sorti est bien correspondant au mode choisit.</w:t>
+            </w:r>
+          </w:p>
+          <w:p>
+            <w:pPr>
+              <w:rPr>
+                <w:lang w:eastAsia="zh-CN"/>
+              </w:rPr>
+            </w:pPr>
+            <w:r>
+              <w:t>(TA1CCR1 et TA1CCR2)</w:t>
+            </w:r>
+          </w:p>
+        </w:tc>
+      </w:tr>
+      <w:tr>
+        <w:tc>
+          <w:tcPr>
+            <w:tcW w:w="2235" w:type="dxa"/>
+            <w:shd w:val="clear" w:color="auto" w:fill="D9D9D9" w:themeFill="background1" w:themeFillShade="D9"/>
+          </w:tcPr>
+          <w:p>
+            <w:r>
+              <w:rPr>
+                <w:rFonts w:hint="eastAsia"/>
+              </w:rPr>
+              <w:t>R</w:t>
+            </w:r>
+            <w:r>
+              <w:t>ésultat attendu</w:t>
+            </w:r>
+          </w:p>
+        </w:tc>
+        <w:tc>
+          <w:tcPr>
+            <w:tcW w:w="7053" w:type="dxa"/>
+            <w:shd w:val="clear" w:color="auto" w:fill="D9D9D9" w:themeFill="background1" w:themeFillShade="D9"/>
+          </w:tcPr>
+          <w:p>
+            <w:r>
+              <w:t>Comparer le signal sorti avec le signal PWM de OUTMOD_7.</w:t>
+            </w:r>
+          </w:p>
+          <w:p>
+            <w:r>
+              <w:rPr>
+                <w:rFonts w:ascii="Calibri" w:hAnsi="Calibri" w:hint="eastAsia"/>
+                <w:noProof/>
+                <w:sz w:val="28"/>
+                <w:szCs w:val="28"/>
+              </w:rPr>
+              <w:drawing>
+                <wp:inline distT="0" distB="0" distL="0" distR="0" wp14:anchorId="414936A5" wp14:editId="30C2330E">
+                  <wp:extent cx="3975735" cy="467679"/>
+                  <wp:effectExtent l="0" t="0" r="0" b="0"/>
+                  <wp:docPr id="28" name="图片 1" descr="../../屏幕快照%202018-03-20%2008.04.22.png"/>
+                  <wp:cNvGraphicFramePr>
+                    <a:graphicFrameLocks xmlns:a="http://schemas.openxmlformats.org/drawingml/2006/main" noChangeAspect="1"/>
+                  </wp:cNvGraphicFramePr>
+                  <a:graphic xmlns:a="http://schemas.openxmlformats.org/drawingml/2006/main">
+                    <a:graphicData uri="http://schemas.openxmlformats.org/drawingml/2006/picture">
+                      <pic:pic xmlns:pic="http://schemas.openxmlformats.org/drawingml/2006/picture">
+                        <pic:nvPicPr>
+                          <pic:cNvPr id="0" name="Picture 4" descr="../../屏幕快照%202018-03-20%2008.04.22.png"/>
+                          <pic:cNvPicPr>
+                            <a:picLocks noChangeAspect="1" noChangeArrowheads="1"/>
+                          </pic:cNvPicPr>
+                        </pic:nvPicPr>
+                        <pic:blipFill>
+                          <a:blip r:embed="rId33" cstate="print">
+                            <a:extLst>
+                              <a:ext uri="{28A0092B-C50C-407E-A947-70E740481C1C}">
+                                <a14:useLocalDpi xmlns:a14="http://schemas.microsoft.com/office/drawing/2010/main" val="0"/>
+                              </a:ext>
+                            </a:extLst>
+                          </a:blip>
+                          <a:srcRect/>
+                          <a:stretch>
+                            <a:fillRect/>
+                          </a:stretch>
+                        </pic:blipFill>
+                        <pic:spPr bwMode="auto">
+                          <a:xfrm>
+                            <a:off x="0" y="0"/>
+                            <a:ext cx="4080505" cy="480003"/>
+                          </a:xfrm>
+                          <a:prstGeom prst="rect">
+                            <a:avLst/>
+                          </a:prstGeom>
+                          <a:noFill/>
+                          <a:ln>
+                            <a:noFill/>
+                          </a:ln>
+                        </pic:spPr>
+                      </pic:pic>
+                    </a:graphicData>
+                  </a:graphic>
+                </wp:inline>
+              </w:drawing>
+            </w:r>
+          </w:p>
+        </w:tc>
+      </w:tr>
+      <w:tr>
+        <w:tc>
+          <w:tcPr>
+            <w:tcW w:w="2235" w:type="dxa"/>
+            <w:shd w:val="clear" w:color="auto" w:fill="D9D9D9" w:themeFill="background1" w:themeFillShade="D9"/>
+          </w:tcPr>
+          <w:p>
+            <w:r>
+              <w:rPr>
+                <w:rFonts w:hint="eastAsia"/>
+              </w:rPr>
+              <w:t>R</w:t>
+            </w:r>
+            <w:r>
+              <w:t>ésultat obtenu</w:t>
+            </w:r>
+          </w:p>
+        </w:tc>
+        <w:tc>
+          <w:tcPr>
+            <w:tcW w:w="7053" w:type="dxa"/>
+            <w:shd w:val="clear" w:color="auto" w:fill="D9D9D9" w:themeFill="background1" w:themeFillShade="D9"/>
+          </w:tcPr>
+          <w:p>
+            <w:r>
+              <w:t>Voir sur le photo</w:t>
+            </w:r>
+          </w:p>
+        </w:tc>
+      </w:tr>
+      <w:tr>
+        <w:tc>
+          <w:tcPr>
+            <w:tcW w:w="2235" w:type="dxa"/>
+            <w:shd w:val="clear" w:color="auto" w:fill="D9D9D9" w:themeFill="background1" w:themeFillShade="D9"/>
+          </w:tcPr>
+          <w:p>
+            <w:r>
+              <w:rPr>
+                <w:rFonts w:hint="eastAsia"/>
+              </w:rPr>
+              <w:t>V</w:t>
+            </w:r>
+            <w:r>
+              <w:t xml:space="preserve">alidé ? </w:t>
+            </w:r>
+          </w:p>
+        </w:tc>
+        <w:tc>
+          <w:tcPr>
+            <w:tcW w:w="7053" w:type="dxa"/>
+            <w:shd w:val="clear" w:color="auto" w:fill="D9D9D9" w:themeFill="background1" w:themeFillShade="D9"/>
+          </w:tcPr>
+          <w:p>
+            <w:r>
+              <w:t>Oui</w:t>
+            </w:r>
+          </w:p>
+        </w:tc>
+      </w:tr>
+    </w:tbl>
+    <w:p>
+      <w:r>
+        <w:rPr>
+          <w:noProof/>
+          <w:lang w:val="en-US" w:eastAsia="zh-CN"/>
+        </w:rPr>
+        <w:drawing>
+          <wp:inline distT="0" distB="0" distL="0" distR="0" wp14:anchorId="252D7522" wp14:editId="5BF3530C">
+            <wp:extent cx="4380662" cy="2419316"/>
+            <wp:effectExtent l="0" t="0" r="0" b="0"/>
+            <wp:docPr id="27" name="图片 27" descr="Robot%20init%20TIMERA%201.PNG"/>
+            <wp:cNvGraphicFramePr>
+              <a:graphicFrameLocks xmlns:a="http://schemas.openxmlformats.org/drawingml/2006/main" noChangeAspect="1"/>
+            </wp:cNvGraphicFramePr>
+            <a:graphic xmlns:a="http://schemas.openxmlformats.org/drawingml/2006/main">
+              <a:graphicData uri="http://schemas.openxmlformats.org/drawingml/2006/picture">
+                <pic:pic xmlns:pic="http://schemas.openxmlformats.org/drawingml/2006/picture">
+                  <pic:nvPicPr>
+                    <pic:cNvPr id="0" name="Picture 8" descr="Robot%20init%20TIMERA%201.PNG"/>
+                    <pic:cNvPicPr>
+                      <a:picLocks noChangeAspect="1" noChangeArrowheads="1"/>
+                    </pic:cNvPicPr>
+                  </pic:nvPicPr>
+                  <pic:blipFill>
+                    <a:blip r:embed="rId28">
+                      <a:extLst>
+                        <a:ext uri="{28A0092B-C50C-407E-A947-70E740481C1C}">
+                          <a14:useLocalDpi xmlns:a14="http://schemas.microsoft.com/office/drawing/2010/main" val="0"/>
+                        </a:ext>
+                      </a:extLst>
+                    </a:blip>
+                    <a:srcRect/>
+                    <a:stretch>
+                      <a:fillRect/>
+                    </a:stretch>
+                  </pic:blipFill>
+                  <pic:spPr bwMode="auto">
+                    <a:xfrm>
+                      <a:off x="0" y="0"/>
+                      <a:ext cx="4396124" cy="2427855"/>
+                    </a:xfrm>
+                    <a:prstGeom prst="rect">
+                      <a:avLst/>
+                    </a:prstGeom>
+                    <a:noFill/>
+                    <a:ln>
+                      <a:noFill/>
+                    </a:ln>
+                  </pic:spPr>
+                </pic:pic>
+              </a:graphicData>
+            </a:graphic>
+          </wp:inline>
+        </w:drawing>
+      </w:r>
+    </w:p>
+    <w:p>
+      <w:pPr>
+        <w:rPr>
+          <w:noProof/>
+        </w:rPr>
+      </w:pPr>
+      <w:r>
+        <w:rPr>
+          <w:noProof/>
+        </w:rPr>
+        <w:drawing>
+          <wp:inline distT="0" distB="0" distL="0" distR="0" wp14:anchorId="20C5C7F5" wp14:editId="5E94B840">
+            <wp:extent cx="5760720" cy="194310"/>
+            <wp:effectExtent l="0" t="0" r="0" b="0"/>
+            <wp:docPr id="29" name="Image 29"/>
+            <wp:cNvGraphicFramePr>
+              <a:graphicFrameLocks xmlns:a="http://schemas.openxmlformats.org/drawingml/2006/main" noChangeAspect="1"/>
+            </wp:cNvGraphicFramePr>
+            <a:graphic xmlns:a="http://schemas.openxmlformats.org/drawingml/2006/main">
+              <a:graphicData uri="http://schemas.openxmlformats.org/drawingml/2006/picture">
+                <pic:pic xmlns:pic="http://schemas.openxmlformats.org/drawingml/2006/picture">
+                  <pic:nvPicPr>
+                    <pic:cNvPr id="1" name=""/>
+                    <pic:cNvPicPr/>
+                  </pic:nvPicPr>
+                  <pic:blipFill>
+                    <a:blip r:embed="rId34"/>
+                    <a:stretch>
+                      <a:fillRect/>
+                    </a:stretch>
+                  </pic:blipFill>
+                  <pic:spPr>
+                    <a:xfrm>
+                      <a:off x="0" y="0"/>
+                      <a:ext cx="5760720" cy="194310"/>
+                    </a:xfrm>
+                    <a:prstGeom prst="rect">
+                      <a:avLst/>
+                    </a:prstGeom>
+                  </pic:spPr>
+                </pic:pic>
+              </a:graphicData>
+            </a:graphic>
+          </wp:inline>
+        </w:drawing>
+      </w:r>
+      <w:r>
+        <w:rPr>
+          <w:noProof/>
+        </w:rPr>
+        <w:t xml:space="preserve"> </w:t>
+      </w:r>
+      <w:r>
+        <w:rPr>
+          <w:noProof/>
+        </w:rPr>
+        <w:drawing>
+          <wp:inline distT="0" distB="0" distL="0" distR="0" wp14:anchorId="0A6D5C93" wp14:editId="20852768">
+            <wp:extent cx="5760720" cy="229870"/>
+            <wp:effectExtent l="0" t="0" r="0" b="0"/>
+            <wp:docPr id="30" name="Image 30"/>
+            <wp:cNvGraphicFramePr>
+              <a:graphicFrameLocks xmlns:a="http://schemas.openxmlformats.org/drawingml/2006/main" noChangeAspect="1"/>
+            </wp:cNvGraphicFramePr>
+            <a:graphic xmlns:a="http://schemas.openxmlformats.org/drawingml/2006/main">
+              <a:graphicData uri="http://schemas.openxmlformats.org/drawingml/2006/picture">
+                <pic:pic xmlns:pic="http://schemas.openxmlformats.org/drawingml/2006/picture">
+                  <pic:nvPicPr>
+                    <pic:cNvPr id="1" name=""/>
+                    <pic:cNvPicPr/>
+                  </pic:nvPicPr>
+                  <pic:blipFill>
+                    <a:blip r:embed="rId35"/>
+                    <a:stretch>
+                      <a:fillRect/>
+                    </a:stretch>
+                  </pic:blipFill>
+                  <pic:spPr>
+                    <a:xfrm>
+                      <a:off x="0" y="0"/>
+                      <a:ext cx="5760720" cy="229870"/>
+                    </a:xfrm>
+                    <a:prstGeom prst="rect">
+                      <a:avLst/>
+                    </a:prstGeom>
+                  </pic:spPr>
+                </pic:pic>
+              </a:graphicData>
+            </a:graphic>
+          </wp:inline>
+        </w:drawing>
+      </w:r>
+    </w:p>
+    <w:p>
+      <w:pPr>
+        <w:rPr>
+          <w:noProof/>
+        </w:rPr>
+      </w:pPr>
+      <w:r>
+        <w:rPr>
+          <w:rFonts w:hint="eastAsia"/>
+          <w:noProof/>
+        </w:rPr>
+        <w:t>T</w:t>
+      </w:r>
+      <w:r>
+        <w:rPr>
+          <w:noProof/>
+        </w:rPr>
+        <w:t>ip : gauche</w:t>
+      </w:r>
+    </w:p>
+    <w:p>
+      <w:r>
+        <w:rPr>
+          <w:noProof/>
+        </w:rPr>
+        <w:drawing>
+          <wp:inline distT="0" distB="0" distL="0" distR="0" wp14:anchorId="2F457682" wp14:editId="16E015C5">
+            <wp:extent cx="5760720" cy="159385"/>
+            <wp:effectExtent l="0" t="0" r="0" b="0"/>
+            <wp:docPr id="31" name="Image 31"/>
+            <wp:cNvGraphicFramePr>
+              <a:graphicFrameLocks xmlns:a="http://schemas.openxmlformats.org/drawingml/2006/main" noChangeAspect="1"/>
+            </wp:cNvGraphicFramePr>
+            <a:graphic xmlns:a="http://schemas.openxmlformats.org/drawingml/2006/main">
+              <a:graphicData uri="http://schemas.openxmlformats.org/drawingml/2006/picture">
+                <pic:pic xmlns:pic="http://schemas.openxmlformats.org/drawingml/2006/picture">
+                  <pic:nvPicPr>
+                    <pic:cNvPr id="1" name=""/>
+                    <pic:cNvPicPr/>
+                  </pic:nvPicPr>
+                  <pic:blipFill>
+                    <a:blip r:embed="rId36"/>
+                    <a:stretch>
+                      <a:fillRect/>
+                    </a:stretch>
+                  </pic:blipFill>
+                  <pic:spPr>
+                    <a:xfrm>
+                      <a:off x="0" y="0"/>
+                      <a:ext cx="5760720" cy="159385"/>
+                    </a:xfrm>
+                    <a:prstGeom prst="rect">
+                      <a:avLst/>
+                    </a:prstGeom>
+                  </pic:spPr>
+                </pic:pic>
+              </a:graphicData>
+            </a:graphic>
+          </wp:inline>
+        </w:drawing>
+      </w:r>
+    </w:p>
+    <w:p>
+      <w:r>
+        <w:rPr>
+          <w:noProof/>
+        </w:rPr>
+        <w:drawing>
+          <wp:inline distT="0" distB="0" distL="0" distR="0" wp14:anchorId="2DAFF76A" wp14:editId="52B376F9">
+            <wp:extent cx="5760720" cy="229870"/>
+            <wp:effectExtent l="0" t="0" r="0" b="0"/>
+            <wp:docPr id="32" name="Image 32"/>
+            <wp:cNvGraphicFramePr>
+              <a:graphicFrameLocks xmlns:a="http://schemas.openxmlformats.org/drawingml/2006/main" noChangeAspect="1"/>
+            </wp:cNvGraphicFramePr>
+            <a:graphic xmlns:a="http://schemas.openxmlformats.org/drawingml/2006/main">
+              <a:graphicData uri="http://schemas.openxmlformats.org/drawingml/2006/picture">
+                <pic:pic xmlns:pic="http://schemas.openxmlformats.org/drawingml/2006/picture">
+                  <pic:nvPicPr>
+                    <pic:cNvPr id="1" name=""/>
+                    <pic:cNvPicPr/>
+                  </pic:nvPicPr>
+                  <pic:blipFill>
+                    <a:blip r:embed="rId35"/>
+                    <a:stretch>
+                      <a:fillRect/>
+                    </a:stretch>
+                  </pic:blipFill>
+                  <pic:spPr>
+                    <a:xfrm>
+                      <a:off x="0" y="0"/>
+                      <a:ext cx="5760720" cy="229870"/>
+                    </a:xfrm>
+                    <a:prstGeom prst="rect">
+                      <a:avLst/>
+                    </a:prstGeom>
+                  </pic:spPr>
+                </pic:pic>
+              </a:graphicData>
+            </a:graphic>
+          </wp:inline>
+        </w:drawing>
+      </w:r>
+    </w:p>
+    <w:p>
+      <w:r>
+        <w:rPr>
+          <w:rFonts w:hint="eastAsia"/>
+        </w:rPr>
+        <w:t>T</w:t>
+      </w:r>
+      <w:r>
+        <w:t xml:space="preserve">ip : droite </w:t>
+      </w:r>
     </w:p>
     <w:p/>
     <w:p/>
@@ -4140,6 +6027,119 @@
     </w:lvl>
   </w:abstractNum>
   <w:abstractNum w:abstractNumId="1" w15:restartNumberingAfterBreak="0">
+    <w:nsid w:val="1F15120D"/>
+    <w:multiLevelType w:val="multilevel"/>
+    <w:tmpl w:val="82904C08"/>
+    <w:lvl w:ilvl="0">
+      <w:start w:val="1"/>
+      <w:numFmt w:val="decimal"/>
+      <w:lvlText w:val="%1-"/>
+      <w:lvlJc w:val="left"/>
+      <w:pPr>
+        <w:ind w:left="620" w:hanging="620"/>
+      </w:pPr>
+      <w:rPr>
+        <w:rFonts w:hint="default"/>
+      </w:rPr>
+    </w:lvl>
+    <w:lvl w:ilvl="1">
+      <w:start w:val="1"/>
+      <w:numFmt w:val="decimal"/>
+      <w:lvlText w:val="%1-%2)"/>
+      <w:lvlJc w:val="left"/>
+      <w:pPr>
+        <w:ind w:left="720" w:hanging="720"/>
+      </w:pPr>
+      <w:rPr>
+        <w:rFonts w:hint="default"/>
+      </w:rPr>
+    </w:lvl>
+    <w:lvl w:ilvl="2">
+      <w:start w:val="1"/>
+      <w:numFmt w:val="decimal"/>
+      <w:lvlText w:val="%1-%2)%3."/>
+      <w:lvlJc w:val="left"/>
+      <w:pPr>
+        <w:ind w:left="1080" w:hanging="1080"/>
+      </w:pPr>
+      <w:rPr>
+        <w:rFonts w:hint="default"/>
+      </w:rPr>
+    </w:lvl>
+    <w:lvl w:ilvl="3">
+      <w:start w:val="1"/>
+      <w:numFmt w:val="decimal"/>
+      <w:lvlText w:val="%1-%2)%3.%4."/>
+      <w:lvlJc w:val="left"/>
+      <w:pPr>
+        <w:ind w:left="1440" w:hanging="1440"/>
+      </w:pPr>
+      <w:rPr>
+        <w:rFonts w:hint="default"/>
+      </w:rPr>
+    </w:lvl>
+    <w:lvl w:ilvl="4">
+      <w:start w:val="1"/>
+      <w:numFmt w:val="decimal"/>
+      <w:lvlText w:val="%1-%2)%3.%4.%5."/>
+      <w:lvlJc w:val="left"/>
+      <w:pPr>
+        <w:ind w:left="1800" w:hanging="1800"/>
+      </w:pPr>
+      <w:rPr>
+        <w:rFonts w:hint="default"/>
+      </w:rPr>
+    </w:lvl>
+    <w:lvl w:ilvl="5">
+      <w:start w:val="1"/>
+      <w:numFmt w:val="decimal"/>
+      <w:lvlText w:val="%1-%2)%3.%4.%5.%6."/>
+      <w:lvlJc w:val="left"/>
+      <w:pPr>
+        <w:ind w:left="1800" w:hanging="1800"/>
+      </w:pPr>
+      <w:rPr>
+        <w:rFonts w:hint="default"/>
+      </w:rPr>
+    </w:lvl>
+    <w:lvl w:ilvl="6">
+      <w:start w:val="1"/>
+      <w:numFmt w:val="decimal"/>
+      <w:lvlText w:val="%1-%2)%3.%4.%5.%6.%7."/>
+      <w:lvlJc w:val="left"/>
+      <w:pPr>
+        <w:ind w:left="2160" w:hanging="2160"/>
+      </w:pPr>
+      <w:rPr>
+        <w:rFonts w:hint="default"/>
+      </w:rPr>
+    </w:lvl>
+    <w:lvl w:ilvl="7">
+      <w:start w:val="1"/>
+      <w:numFmt w:val="decimal"/>
+      <w:lvlText w:val="%1-%2)%3.%4.%5.%6.%7.%8."/>
+      <w:lvlJc w:val="left"/>
+      <w:pPr>
+        <w:ind w:left="2520" w:hanging="2520"/>
+      </w:pPr>
+      <w:rPr>
+        <w:rFonts w:hint="default"/>
+      </w:rPr>
+    </w:lvl>
+    <w:lvl w:ilvl="8">
+      <w:start w:val="1"/>
+      <w:numFmt w:val="decimal"/>
+      <w:lvlText w:val="%1-%2)%3.%4.%5.%6.%7.%8.%9."/>
+      <w:lvlJc w:val="left"/>
+      <w:pPr>
+        <w:ind w:left="2880" w:hanging="2880"/>
+      </w:pPr>
+      <w:rPr>
+        <w:rFonts w:hint="default"/>
+      </w:rPr>
+    </w:lvl>
+  </w:abstractNum>
+  <w:abstractNum w:abstractNumId="2" w15:restartNumberingAfterBreak="0">
     <w:nsid w:val="43595EE2"/>
     <w:multiLevelType w:val="hybridMultilevel"/>
     <w:tmpl w:val="7086645C"/>
@@ -4228,7 +6228,7 @@
       </w:pPr>
     </w:lvl>
   </w:abstractNum>
-  <w:abstractNum w:abstractNumId="2" w15:restartNumberingAfterBreak="0">
+  <w:abstractNum w:abstractNumId="3" w15:restartNumberingAfterBreak="0">
     <w:nsid w:val="528D38E2"/>
     <w:multiLevelType w:val="hybridMultilevel"/>
     <w:tmpl w:val="1D127ED2"/>
@@ -4317,12 +6317,12 @@
       </w:pPr>
     </w:lvl>
   </w:abstractNum>
-  <w:abstractNum w:abstractNumId="3" w15:restartNumberingAfterBreak="0">
-    <w:nsid w:val="6D2C06DF"/>
+  <w:abstractNum w:abstractNumId="4" w15:restartNumberingAfterBreak="0">
+    <w:nsid w:val="6ACF4AF6"/>
     <w:multiLevelType w:val="hybridMultilevel"/>
-    <w:tmpl w:val="59CAEEC6"/>
-    <w:lvl w:ilvl="0" w:tplc="D1B82178">
-      <w:start w:val="3"/>
+    <w:tmpl w:val="CE2045EE"/>
+    <w:lvl w:ilvl="0" w:tplc="81A40E46">
+      <w:start w:val="1"/>
       <w:numFmt w:val="decimal"/>
       <w:lvlText w:val="%1)"/>
       <w:lvlJc w:val="left"/>
@@ -4406,16 +6406,111 @@
       </w:pPr>
     </w:lvl>
   </w:abstractNum>
+  <w:abstractNum w:abstractNumId="5" w15:restartNumberingAfterBreak="0">
+    <w:nsid w:val="6D2C06DF"/>
+    <w:multiLevelType w:val="hybridMultilevel"/>
+    <w:tmpl w:val="59CAEEC6"/>
+    <w:lvl w:ilvl="0" w:tplc="D1B82178">
+      <w:start w:val="3"/>
+      <w:numFmt w:val="decimal"/>
+      <w:lvlText w:val="%1)"/>
+      <w:lvlJc w:val="left"/>
+      <w:pPr>
+        <w:ind w:left="360" w:hanging="360"/>
+      </w:pPr>
+      <w:rPr>
+        <w:rFonts w:hint="default"/>
+      </w:rPr>
+    </w:lvl>
+    <w:lvl w:ilvl="1" w:tplc="04090019" w:tentative="1">
+      <w:start w:val="1"/>
+      <w:numFmt w:val="lowerLetter"/>
+      <w:lvlText w:val="%2)"/>
+      <w:lvlJc w:val="left"/>
+      <w:pPr>
+        <w:ind w:left="840" w:hanging="420"/>
+      </w:pPr>
+    </w:lvl>
+    <w:lvl w:ilvl="2" w:tplc="0409001B" w:tentative="1">
+      <w:start w:val="1"/>
+      <w:numFmt w:val="lowerRoman"/>
+      <w:lvlText w:val="%3."/>
+      <w:lvlJc w:val="right"/>
+      <w:pPr>
+        <w:ind w:left="1260" w:hanging="420"/>
+      </w:pPr>
+    </w:lvl>
+    <w:lvl w:ilvl="3" w:tplc="0409000F" w:tentative="1">
+      <w:start w:val="1"/>
+      <w:numFmt w:val="decimal"/>
+      <w:lvlText w:val="%4."/>
+      <w:lvlJc w:val="left"/>
+      <w:pPr>
+        <w:ind w:left="1680" w:hanging="420"/>
+      </w:pPr>
+    </w:lvl>
+    <w:lvl w:ilvl="4" w:tplc="04090019" w:tentative="1">
+      <w:start w:val="1"/>
+      <w:numFmt w:val="lowerLetter"/>
+      <w:lvlText w:val="%5)"/>
+      <w:lvlJc w:val="left"/>
+      <w:pPr>
+        <w:ind w:left="2100" w:hanging="420"/>
+      </w:pPr>
+    </w:lvl>
+    <w:lvl w:ilvl="5" w:tplc="0409001B" w:tentative="1">
+      <w:start w:val="1"/>
+      <w:numFmt w:val="lowerRoman"/>
+      <w:lvlText w:val="%6."/>
+      <w:lvlJc w:val="right"/>
+      <w:pPr>
+        <w:ind w:left="2520" w:hanging="420"/>
+      </w:pPr>
+    </w:lvl>
+    <w:lvl w:ilvl="6" w:tplc="0409000F" w:tentative="1">
+      <w:start w:val="1"/>
+      <w:numFmt w:val="decimal"/>
+      <w:lvlText w:val="%7."/>
+      <w:lvlJc w:val="left"/>
+      <w:pPr>
+        <w:ind w:left="2940" w:hanging="420"/>
+      </w:pPr>
+    </w:lvl>
+    <w:lvl w:ilvl="7" w:tplc="04090019" w:tentative="1">
+      <w:start w:val="1"/>
+      <w:numFmt w:val="lowerLetter"/>
+      <w:lvlText w:val="%8)"/>
+      <w:lvlJc w:val="left"/>
+      <w:pPr>
+        <w:ind w:left="3360" w:hanging="420"/>
+      </w:pPr>
+    </w:lvl>
+    <w:lvl w:ilvl="8" w:tplc="0409001B" w:tentative="1">
+      <w:start w:val="1"/>
+      <w:numFmt w:val="lowerRoman"/>
+      <w:lvlText w:val="%9."/>
+      <w:lvlJc w:val="right"/>
+      <w:pPr>
+        <w:ind w:left="3780" w:hanging="420"/>
+      </w:pPr>
+    </w:lvl>
+  </w:abstractNum>
   <w:num w:numId="1">
     <w:abstractNumId w:val="0"/>
   </w:num>
   <w:num w:numId="2">
+    <w:abstractNumId w:val="3"/>
+  </w:num>
+  <w:num w:numId="3">
+    <w:abstractNumId w:val="5"/>
+  </w:num>
+  <w:num w:numId="4">
     <w:abstractNumId w:val="2"/>
   </w:num>
-  <w:num w:numId="3">
-    <w:abstractNumId w:val="3"/>
+  <w:num w:numId="5">
+    <w:abstractNumId w:val="4"/>
   </w:num>
-  <w:num w:numId="4">
+  <w:num w:numId="6">
     <w:abstractNumId w:val="1"/>
   </w:num>
 </w:numbering>
@@ -5339,7 +7434,7 @@
 </file>
 
 <file path=customXml/itemProps1.xml><?xml version="1.0" encoding="utf-8"?>
-<ds:datastoreItem xmlns:ds="http://schemas.openxmlformats.org/officeDocument/2006/customXml" ds:itemID="{60B889C2-2E72-4ED4-A7E5-7634C0D8E88D}">
+<ds:datastoreItem xmlns:ds="http://schemas.openxmlformats.org/officeDocument/2006/customXml" ds:itemID="{1B18427B-AA60-4156-AA31-758F47622F96}">
   <ds:schemaRefs>
     <ds:schemaRef ds:uri="http://schemas.openxmlformats.org/officeDocument/2006/bibliography"/>
   </ds:schemaRefs>

</xml_diff>